<commit_message>
Update 18050100196 门钰涵 FPGA第一次作业.docx
</commit_message>
<xml_diff>
--- a/Cyclone IV E/EP4CE10F17C8/Homework/H1/18050100196 门钰涵 FPGA第一次作业.docx
+++ b/Cyclone IV E/EP4CE10F17C8/Homework/H1/18050100196 门钰涵 FPGA第一次作业.docx
@@ -45,8 +45,9 @@
           <w:bCs/>
           <w:color w:val="FF0000"/>
         </w:rPr>
-        <w:t>门钰涵</w:t>
-      </w:r>
+        <w:t>门</w:t>
+      </w:r>
+      <w:proofErr w:type="gramStart"/>
       <w:r>
         <w:rPr>
           <w:rFonts w:hint="eastAsia"/>
@@ -54,14 +55,33 @@
           <w:bCs/>
           <w:color w:val="FF0000"/>
         </w:rPr>
-        <w:t>(主要</w:t>
-      </w:r>
-      <w:r>
-        <w:rPr>
+        <w:t>钰</w:t>
+      </w:r>
+      <w:proofErr w:type="gramEnd"/>
+      <w:r>
+        <w:rPr>
+          <w:rFonts w:hint="eastAsia"/>
           <w:b/>
           <w:bCs/>
           <w:color w:val="FF0000"/>
         </w:rPr>
+        <w:t>涵</w:t>
+      </w:r>
+      <w:r>
+        <w:rPr>
+          <w:rFonts w:hint="eastAsia"/>
+          <w:b/>
+          <w:bCs/>
+          <w:color w:val="FF0000"/>
+        </w:rPr>
+        <w:t>(主要</w:t>
+      </w:r>
+      <w:r>
+        <w:rPr>
+          <w:b/>
+          <w:bCs/>
+          <w:color w:val="FF0000"/>
+        </w:rPr>
         <w:t>)</w:t>
       </w:r>
       <w:r>
@@ -86,9 +106,6 @@
     <w:p>
       <w:pPr>
         <w:ind w:right="840"/>
-        <w:rPr>
-          <w:rFonts w:hint="eastAsia"/>
-        </w:rPr>
       </w:pPr>
       <w:r>
         <w:tab/>
@@ -554,6 +571,98 @@
         </w:rPr>
         <w:t>延迟时间&amp;最快运行速度：</w:t>
       </w:r>
+      <w:proofErr w:type="spellStart"/>
+      <w:r>
+        <w:rPr>
+          <w:rFonts w:ascii="微软雅黑" w:eastAsia="微软雅黑" w:hAnsi="微软雅黑"/>
+          <w:color w:val="202020"/>
+          <w:sz w:val="20"/>
+          <w:szCs w:val="20"/>
+          <w:shd w:val="clear" w:color="auto" w:fill="FFFFFF"/>
+        </w:rPr>
+        <w:t>c_out</w:t>
+      </w:r>
+      <w:proofErr w:type="spellEnd"/>
+      <w:r>
+        <w:rPr>
+          <w:rFonts w:ascii="微软雅黑" w:eastAsia="微软雅黑" w:hAnsi="微软雅黑"/>
+          <w:color w:val="202020"/>
+          <w:sz w:val="20"/>
+          <w:szCs w:val="20"/>
+          <w:shd w:val="clear" w:color="auto" w:fill="FFFFFF"/>
+        </w:rPr>
+        <w:t>=</w:t>
+      </w:r>
+      <w:r>
+        <w:rPr>
+          <w:rFonts w:ascii="微软雅黑" w:eastAsia="微软雅黑" w:hAnsi="微软雅黑"/>
+          <w:color w:val="202020"/>
+          <w:sz w:val="20"/>
+          <w:szCs w:val="20"/>
+          <w:shd w:val="clear" w:color="auto" w:fill="FFFFFF"/>
+        </w:rPr>
+        <w:t>8</w:t>
+      </w:r>
+      <w:r>
+        <w:rPr>
+          <w:rFonts w:ascii="微软雅黑" w:eastAsia="微软雅黑" w:hAnsi="微软雅黑"/>
+          <w:color w:val="202020"/>
+          <w:sz w:val="20"/>
+          <w:szCs w:val="20"/>
+          <w:shd w:val="clear" w:color="auto" w:fill="FFFFFF"/>
+        </w:rPr>
+        <w:t>T</w:t>
+      </w:r>
+      <w:r>
+        <w:rPr>
+          <w:rFonts w:ascii="微软雅黑" w:eastAsia="微软雅黑" w:hAnsi="微软雅黑" w:hint="eastAsia"/>
+          <w:color w:val="202020"/>
+          <w:sz w:val="20"/>
+          <w:szCs w:val="20"/>
+          <w:shd w:val="clear" w:color="auto" w:fill="FFFFFF"/>
+        </w:rPr>
+        <w:t>，</w:t>
+      </w:r>
+      <w:r>
+        <w:rPr>
+          <w:rFonts w:ascii="微软雅黑" w:eastAsia="微软雅黑" w:hAnsi="微软雅黑"/>
+          <w:color w:val="202020"/>
+          <w:sz w:val="20"/>
+          <w:szCs w:val="20"/>
+          <w:shd w:val="clear" w:color="auto" w:fill="FFFFFF"/>
+        </w:rPr>
+        <w:t>Sum=</w:t>
+      </w:r>
+      <w:r>
+        <w:rPr>
+          <w:rFonts w:ascii="微软雅黑" w:eastAsia="微软雅黑" w:hAnsi="微软雅黑"/>
+          <w:color w:val="202020"/>
+          <w:sz w:val="20"/>
+          <w:szCs w:val="20"/>
+          <w:shd w:val="clear" w:color="auto" w:fill="FFFFFF"/>
+        </w:rPr>
+        <w:t>9</w:t>
+      </w:r>
+      <w:r>
+        <w:rPr>
+          <w:rFonts w:ascii="微软雅黑" w:eastAsia="微软雅黑" w:hAnsi="微软雅黑"/>
+          <w:color w:val="202020"/>
+          <w:sz w:val="20"/>
+          <w:szCs w:val="20"/>
+          <w:shd w:val="clear" w:color="auto" w:fill="FFFFFF"/>
+        </w:rPr>
+        <w:t>T</w:t>
+      </w:r>
+      <w:r>
+        <w:rPr>
+          <w:rFonts w:ascii="微软雅黑" w:eastAsia="微软雅黑" w:hAnsi="微软雅黑" w:hint="eastAsia"/>
+          <w:color w:val="202020"/>
+          <w:sz w:val="20"/>
+          <w:szCs w:val="20"/>
+          <w:shd w:val="clear" w:color="auto" w:fill="FFFFFF"/>
+        </w:rPr>
+        <w:t>；</w:t>
+      </w:r>
     </w:p>
     <w:p>
       <w:pPr>
@@ -624,15 +733,27 @@
         </w:rPr>
         <w:t>：</w:t>
       </w:r>
-      <w:r>
-        <w:rPr>
-          <w:rFonts w:ascii="微软雅黑" w:eastAsia="微软雅黑" w:hAnsi="微软雅黑"/>
-          <w:color w:val="202020"/>
-          <w:sz w:val="20"/>
-          <w:szCs w:val="20"/>
-          <w:shd w:val="clear" w:color="auto" w:fill="FFFFFF"/>
-        </w:rPr>
-        <w:t>c_out=9T</w:t>
+      <w:proofErr w:type="spellStart"/>
+      <w:r>
+        <w:rPr>
+          <w:rFonts w:ascii="微软雅黑" w:eastAsia="微软雅黑" w:hAnsi="微软雅黑"/>
+          <w:color w:val="202020"/>
+          <w:sz w:val="20"/>
+          <w:szCs w:val="20"/>
+          <w:shd w:val="clear" w:color="auto" w:fill="FFFFFF"/>
+        </w:rPr>
+        <w:t>c_out</w:t>
+      </w:r>
+      <w:proofErr w:type="spellEnd"/>
+      <w:r>
+        <w:rPr>
+          <w:rFonts w:ascii="微软雅黑" w:eastAsia="微软雅黑" w:hAnsi="微软雅黑"/>
+          <w:color w:val="202020"/>
+          <w:sz w:val="20"/>
+          <w:szCs w:val="20"/>
+          <w:shd w:val="clear" w:color="auto" w:fill="FFFFFF"/>
+        </w:rPr>
+        <w:t>=9T</w:t>
       </w:r>
       <w:r>
         <w:rPr>
@@ -766,7 +887,41 @@
           <w:szCs w:val="20"/>
           <w:shd w:val="clear" w:color="auto" w:fill="FFFFFF"/>
         </w:rPr>
-        <w:t>module advance_full_adder_3bit(sum,c_out,a,b,c_in);</w:t>
+        <w:t>module advance_full_adder_3bit(</w:t>
+      </w:r>
+      <w:proofErr w:type="spellStart"/>
+      <w:proofErr w:type="gramStart"/>
+      <w:r>
+        <w:rPr>
+          <w:rFonts w:ascii="微软雅黑" w:eastAsia="微软雅黑" w:hAnsi="微软雅黑"/>
+          <w:color w:val="202020"/>
+          <w:sz w:val="20"/>
+          <w:szCs w:val="20"/>
+          <w:shd w:val="clear" w:color="auto" w:fill="FFFFFF"/>
+        </w:rPr>
+        <w:t>sum,c</w:t>
+      </w:r>
+      <w:proofErr w:type="gramEnd"/>
+      <w:r>
+        <w:rPr>
+          <w:rFonts w:ascii="微软雅黑" w:eastAsia="微软雅黑" w:hAnsi="微软雅黑"/>
+          <w:color w:val="202020"/>
+          <w:sz w:val="20"/>
+          <w:szCs w:val="20"/>
+          <w:shd w:val="clear" w:color="auto" w:fill="FFFFFF"/>
+        </w:rPr>
+        <w:t>_out,a,b,c_in</w:t>
+      </w:r>
+      <w:proofErr w:type="spellEnd"/>
+      <w:r>
+        <w:rPr>
+          <w:rFonts w:ascii="微软雅黑" w:eastAsia="微软雅黑" w:hAnsi="微软雅黑"/>
+          <w:color w:val="202020"/>
+          <w:sz w:val="20"/>
+          <w:szCs w:val="20"/>
+          <w:shd w:val="clear" w:color="auto" w:fill="FFFFFF"/>
+        </w:rPr>
+        <w:t>);</w:t>
       </w:r>
     </w:p>
     <w:p>
@@ -789,7 +944,31 @@
           <w:szCs w:val="20"/>
           <w:shd w:val="clear" w:color="auto" w:fill="FFFFFF"/>
         </w:rPr>
-        <w:t xml:space="preserve">    input [2:0] a,b;</w:t>
+        <w:t xml:space="preserve">    input [2:0] </w:t>
+      </w:r>
+      <w:proofErr w:type="spellStart"/>
+      <w:proofErr w:type="gramStart"/>
+      <w:r>
+        <w:rPr>
+          <w:rFonts w:ascii="微软雅黑" w:eastAsia="微软雅黑" w:hAnsi="微软雅黑"/>
+          <w:color w:val="202020"/>
+          <w:sz w:val="20"/>
+          <w:szCs w:val="20"/>
+          <w:shd w:val="clear" w:color="auto" w:fill="FFFFFF"/>
+        </w:rPr>
+        <w:t>a,b</w:t>
+      </w:r>
+      <w:proofErr w:type="spellEnd"/>
+      <w:proofErr w:type="gramEnd"/>
+      <w:r>
+        <w:rPr>
+          <w:rFonts w:ascii="微软雅黑" w:eastAsia="微软雅黑" w:hAnsi="微软雅黑"/>
+          <w:color w:val="202020"/>
+          <w:sz w:val="20"/>
+          <w:szCs w:val="20"/>
+          <w:shd w:val="clear" w:color="auto" w:fill="FFFFFF"/>
+        </w:rPr>
+        <w:t>;</w:t>
       </w:r>
     </w:p>
     <w:p>
@@ -812,8 +991,42 @@
           <w:szCs w:val="20"/>
           <w:shd w:val="clear" w:color="auto" w:fill="FFFFFF"/>
         </w:rPr>
-        <w:t xml:space="preserve">    input c_in;</w:t>
-      </w:r>
+        <w:t xml:space="preserve">    input </w:t>
+      </w:r>
+      <w:proofErr w:type="spellStart"/>
+      <w:r>
+        <w:rPr>
+          <w:rFonts w:ascii="微软雅黑" w:eastAsia="微软雅黑" w:hAnsi="微软雅黑"/>
+          <w:color w:val="202020"/>
+          <w:sz w:val="20"/>
+          <w:szCs w:val="20"/>
+          <w:shd w:val="clear" w:color="auto" w:fill="FFFFFF"/>
+        </w:rPr>
+        <w:t>c_</w:t>
+      </w:r>
+      <w:proofErr w:type="gramStart"/>
+      <w:r>
+        <w:rPr>
+          <w:rFonts w:ascii="微软雅黑" w:eastAsia="微软雅黑" w:hAnsi="微软雅黑"/>
+          <w:color w:val="202020"/>
+          <w:sz w:val="20"/>
+          <w:szCs w:val="20"/>
+          <w:shd w:val="clear" w:color="auto" w:fill="FFFFFF"/>
+        </w:rPr>
+        <w:t>in</w:t>
+      </w:r>
+      <w:proofErr w:type="spellEnd"/>
+      <w:r>
+        <w:rPr>
+          <w:rFonts w:ascii="微软雅黑" w:eastAsia="微软雅黑" w:hAnsi="微软雅黑"/>
+          <w:color w:val="202020"/>
+          <w:sz w:val="20"/>
+          <w:szCs w:val="20"/>
+          <w:shd w:val="clear" w:color="auto" w:fill="FFFFFF"/>
+        </w:rPr>
+        <w:t>;</w:t>
+      </w:r>
+      <w:proofErr w:type="gramEnd"/>
     </w:p>
     <w:p>
       <w:pPr>
@@ -835,8 +1048,20 @@
           <w:szCs w:val="20"/>
           <w:shd w:val="clear" w:color="auto" w:fill="FFFFFF"/>
         </w:rPr>
-        <w:t xml:space="preserve">    output [2:0] sum;</w:t>
-      </w:r>
+        <w:t xml:space="preserve">    output [2:0] </w:t>
+      </w:r>
+      <w:proofErr w:type="gramStart"/>
+      <w:r>
+        <w:rPr>
+          <w:rFonts w:ascii="微软雅黑" w:eastAsia="微软雅黑" w:hAnsi="微软雅黑"/>
+          <w:color w:val="202020"/>
+          <w:sz w:val="20"/>
+          <w:szCs w:val="20"/>
+          <w:shd w:val="clear" w:color="auto" w:fill="FFFFFF"/>
+        </w:rPr>
+        <w:t>sum;</w:t>
+      </w:r>
+      <w:proofErr w:type="gramEnd"/>
     </w:p>
     <w:p>
       <w:pPr>
@@ -858,8 +1083,42 @@
           <w:szCs w:val="20"/>
           <w:shd w:val="clear" w:color="auto" w:fill="FFFFFF"/>
         </w:rPr>
-        <w:t xml:space="preserve">    output c_out;</w:t>
-      </w:r>
+        <w:t xml:space="preserve">    output </w:t>
+      </w:r>
+      <w:proofErr w:type="spellStart"/>
+      <w:r>
+        <w:rPr>
+          <w:rFonts w:ascii="微软雅黑" w:eastAsia="微软雅黑" w:hAnsi="微软雅黑"/>
+          <w:color w:val="202020"/>
+          <w:sz w:val="20"/>
+          <w:szCs w:val="20"/>
+          <w:shd w:val="clear" w:color="auto" w:fill="FFFFFF"/>
+        </w:rPr>
+        <w:t>c_</w:t>
+      </w:r>
+      <w:proofErr w:type="gramStart"/>
+      <w:r>
+        <w:rPr>
+          <w:rFonts w:ascii="微软雅黑" w:eastAsia="微软雅黑" w:hAnsi="微软雅黑"/>
+          <w:color w:val="202020"/>
+          <w:sz w:val="20"/>
+          <w:szCs w:val="20"/>
+          <w:shd w:val="clear" w:color="auto" w:fill="FFFFFF"/>
+        </w:rPr>
+        <w:t>out</w:t>
+      </w:r>
+      <w:proofErr w:type="spellEnd"/>
+      <w:r>
+        <w:rPr>
+          <w:rFonts w:ascii="微软雅黑" w:eastAsia="微软雅黑" w:hAnsi="微软雅黑"/>
+          <w:color w:val="202020"/>
+          <w:sz w:val="20"/>
+          <w:szCs w:val="20"/>
+          <w:shd w:val="clear" w:color="auto" w:fill="FFFFFF"/>
+        </w:rPr>
+        <w:t>;</w:t>
+      </w:r>
+      <w:proofErr w:type="gramEnd"/>
     </w:p>
     <w:p>
       <w:pPr>
@@ -881,7 +1140,41 @@
           <w:szCs w:val="20"/>
           <w:shd w:val="clear" w:color="auto" w:fill="FFFFFF"/>
         </w:rPr>
-        <w:t xml:space="preserve">    wire [3:0] g,p,c;</w:t>
+        <w:t xml:space="preserve">    wire [3:0] </w:t>
+      </w:r>
+      <w:proofErr w:type="spellStart"/>
+      <w:proofErr w:type="gramStart"/>
+      <w:r>
+        <w:rPr>
+          <w:rFonts w:ascii="微软雅黑" w:eastAsia="微软雅黑" w:hAnsi="微软雅黑"/>
+          <w:color w:val="202020"/>
+          <w:sz w:val="20"/>
+          <w:szCs w:val="20"/>
+          <w:shd w:val="clear" w:color="auto" w:fill="FFFFFF"/>
+        </w:rPr>
+        <w:t>g,p</w:t>
+      </w:r>
+      <w:proofErr w:type="gramEnd"/>
+      <w:r>
+        <w:rPr>
+          <w:rFonts w:ascii="微软雅黑" w:eastAsia="微软雅黑" w:hAnsi="微软雅黑"/>
+          <w:color w:val="202020"/>
+          <w:sz w:val="20"/>
+          <w:szCs w:val="20"/>
+          <w:shd w:val="clear" w:color="auto" w:fill="FFFFFF"/>
+        </w:rPr>
+        <w:t>,c</w:t>
+      </w:r>
+      <w:proofErr w:type="spellEnd"/>
+      <w:r>
+        <w:rPr>
+          <w:rFonts w:ascii="微软雅黑" w:eastAsia="微软雅黑" w:hAnsi="微软雅黑"/>
+          <w:color w:val="202020"/>
+          <w:sz w:val="20"/>
+          <w:szCs w:val="20"/>
+          <w:shd w:val="clear" w:color="auto" w:fill="FFFFFF"/>
+        </w:rPr>
+        <w:t>;</w:t>
       </w:r>
     </w:p>
     <w:p>
@@ -928,7 +1221,51 @@
           <w:szCs w:val="20"/>
           <w:shd w:val="clear" w:color="auto" w:fill="FFFFFF"/>
         </w:rPr>
-        <w:t xml:space="preserve">    assign c[0]=c_in;</w:t>
+        <w:t xml:space="preserve">    assign </w:t>
+      </w:r>
+      <w:proofErr w:type="gramStart"/>
+      <w:r>
+        <w:rPr>
+          <w:rFonts w:ascii="微软雅黑" w:eastAsia="微软雅黑" w:hAnsi="微软雅黑"/>
+          <w:color w:val="202020"/>
+          <w:sz w:val="20"/>
+          <w:szCs w:val="20"/>
+          <w:shd w:val="clear" w:color="auto" w:fill="FFFFFF"/>
+        </w:rPr>
+        <w:t>c[</w:t>
+      </w:r>
+      <w:proofErr w:type="gramEnd"/>
+      <w:r>
+        <w:rPr>
+          <w:rFonts w:ascii="微软雅黑" w:eastAsia="微软雅黑" w:hAnsi="微软雅黑"/>
+          <w:color w:val="202020"/>
+          <w:sz w:val="20"/>
+          <w:szCs w:val="20"/>
+          <w:shd w:val="clear" w:color="auto" w:fill="FFFFFF"/>
+        </w:rPr>
+        <w:t>0]=</w:t>
+      </w:r>
+      <w:proofErr w:type="spellStart"/>
+      <w:r>
+        <w:rPr>
+          <w:rFonts w:ascii="微软雅黑" w:eastAsia="微软雅黑" w:hAnsi="微软雅黑"/>
+          <w:color w:val="202020"/>
+          <w:sz w:val="20"/>
+          <w:szCs w:val="20"/>
+          <w:shd w:val="clear" w:color="auto" w:fill="FFFFFF"/>
+        </w:rPr>
+        <w:t>c_in</w:t>
+      </w:r>
+      <w:proofErr w:type="spellEnd"/>
+      <w:r>
+        <w:rPr>
+          <w:rFonts w:ascii="微软雅黑" w:eastAsia="微软雅黑" w:hAnsi="微软雅黑"/>
+          <w:color w:val="202020"/>
+          <w:sz w:val="20"/>
+          <w:szCs w:val="20"/>
+          <w:shd w:val="clear" w:color="auto" w:fill="FFFFFF"/>
+        </w:rPr>
+        <w:t>;</w:t>
       </w:r>
     </w:p>
     <w:p>
@@ -951,8 +1288,42 @@
           <w:szCs w:val="20"/>
           <w:shd w:val="clear" w:color="auto" w:fill="FFFFFF"/>
         </w:rPr>
-        <w:t xml:space="preserve">    assign p=a^b;</w:t>
-      </w:r>
+        <w:t xml:space="preserve">    assign p=</w:t>
+      </w:r>
+      <w:proofErr w:type="spellStart"/>
+      <w:r>
+        <w:rPr>
+          <w:rFonts w:ascii="微软雅黑" w:eastAsia="微软雅黑" w:hAnsi="微软雅黑"/>
+          <w:color w:val="202020"/>
+          <w:sz w:val="20"/>
+          <w:szCs w:val="20"/>
+          <w:shd w:val="clear" w:color="auto" w:fill="FFFFFF"/>
+        </w:rPr>
+        <w:t>a^</w:t>
+      </w:r>
+      <w:proofErr w:type="gramStart"/>
+      <w:r>
+        <w:rPr>
+          <w:rFonts w:ascii="微软雅黑" w:eastAsia="微软雅黑" w:hAnsi="微软雅黑"/>
+          <w:color w:val="202020"/>
+          <w:sz w:val="20"/>
+          <w:szCs w:val="20"/>
+          <w:shd w:val="clear" w:color="auto" w:fill="FFFFFF"/>
+        </w:rPr>
+        <w:t>b</w:t>
+      </w:r>
+      <w:proofErr w:type="spellEnd"/>
+      <w:r>
+        <w:rPr>
+          <w:rFonts w:ascii="微软雅黑" w:eastAsia="微软雅黑" w:hAnsi="微软雅黑"/>
+          <w:color w:val="202020"/>
+          <w:sz w:val="20"/>
+          <w:szCs w:val="20"/>
+          <w:shd w:val="clear" w:color="auto" w:fill="FFFFFF"/>
+        </w:rPr>
+        <w:t>;</w:t>
+      </w:r>
+      <w:proofErr w:type="gramEnd"/>
     </w:p>
     <w:p>
       <w:pPr>
@@ -974,8 +1345,42 @@
           <w:szCs w:val="20"/>
           <w:shd w:val="clear" w:color="auto" w:fill="FFFFFF"/>
         </w:rPr>
-        <w:t xml:space="preserve">    assign g=a&amp;b;</w:t>
-      </w:r>
+        <w:t xml:space="preserve">    assign g=</w:t>
+      </w:r>
+      <w:proofErr w:type="spellStart"/>
+      <w:r>
+        <w:rPr>
+          <w:rFonts w:ascii="微软雅黑" w:eastAsia="微软雅黑" w:hAnsi="微软雅黑"/>
+          <w:color w:val="202020"/>
+          <w:sz w:val="20"/>
+          <w:szCs w:val="20"/>
+          <w:shd w:val="clear" w:color="auto" w:fill="FFFFFF"/>
+        </w:rPr>
+        <w:t>a&amp;</w:t>
+      </w:r>
+      <w:proofErr w:type="gramStart"/>
+      <w:r>
+        <w:rPr>
+          <w:rFonts w:ascii="微软雅黑" w:eastAsia="微软雅黑" w:hAnsi="微软雅黑"/>
+          <w:color w:val="202020"/>
+          <w:sz w:val="20"/>
+          <w:szCs w:val="20"/>
+          <w:shd w:val="clear" w:color="auto" w:fill="FFFFFF"/>
+        </w:rPr>
+        <w:t>b</w:t>
+      </w:r>
+      <w:proofErr w:type="spellEnd"/>
+      <w:r>
+        <w:rPr>
+          <w:rFonts w:ascii="微软雅黑" w:eastAsia="微软雅黑" w:hAnsi="微软雅黑"/>
+          <w:color w:val="202020"/>
+          <w:sz w:val="20"/>
+          <w:szCs w:val="20"/>
+          <w:shd w:val="clear" w:color="auto" w:fill="FFFFFF"/>
+        </w:rPr>
+        <w:t>;</w:t>
+      </w:r>
+      <w:proofErr w:type="gramEnd"/>
     </w:p>
     <w:p>
       <w:pPr>
@@ -997,7 +1402,29 @@
           <w:szCs w:val="20"/>
           <w:shd w:val="clear" w:color="auto" w:fill="FFFFFF"/>
         </w:rPr>
-        <w:t xml:space="preserve">    assign c[1]=g[0]|(p[0]&amp;c[0]);</w:t>
+        <w:t xml:space="preserve">    assign c[</w:t>
+      </w:r>
+      <w:proofErr w:type="gramStart"/>
+      <w:r>
+        <w:rPr>
+          <w:rFonts w:ascii="微软雅黑" w:eastAsia="微软雅黑" w:hAnsi="微软雅黑"/>
+          <w:color w:val="202020"/>
+          <w:sz w:val="20"/>
+          <w:szCs w:val="20"/>
+          <w:shd w:val="clear" w:color="auto" w:fill="FFFFFF"/>
+        </w:rPr>
+        <w:t>1]=</w:t>
+      </w:r>
+      <w:proofErr w:type="gramEnd"/>
+      <w:r>
+        <w:rPr>
+          <w:rFonts w:ascii="微软雅黑" w:eastAsia="微软雅黑" w:hAnsi="微软雅黑"/>
+          <w:color w:val="202020"/>
+          <w:sz w:val="20"/>
+          <w:szCs w:val="20"/>
+          <w:shd w:val="clear" w:color="auto" w:fill="FFFFFF"/>
+        </w:rPr>
+        <w:t>g[0]|(p[0]&amp;c[0]);</w:t>
       </w:r>
     </w:p>
     <w:p>
@@ -1020,7 +1447,29 @@
           <w:szCs w:val="20"/>
           <w:shd w:val="clear" w:color="auto" w:fill="FFFFFF"/>
         </w:rPr>
-        <w:t xml:space="preserve">    assign c[2]=g[1]|(p[1]&amp;(g[0]|(p[0]&amp;c[0])));</w:t>
+        <w:t xml:space="preserve">    assign c[</w:t>
+      </w:r>
+      <w:proofErr w:type="gramStart"/>
+      <w:r>
+        <w:rPr>
+          <w:rFonts w:ascii="微软雅黑" w:eastAsia="微软雅黑" w:hAnsi="微软雅黑"/>
+          <w:color w:val="202020"/>
+          <w:sz w:val="20"/>
+          <w:szCs w:val="20"/>
+          <w:shd w:val="clear" w:color="auto" w:fill="FFFFFF"/>
+        </w:rPr>
+        <w:t>2]=</w:t>
+      </w:r>
+      <w:proofErr w:type="gramEnd"/>
+      <w:r>
+        <w:rPr>
+          <w:rFonts w:ascii="微软雅黑" w:eastAsia="微软雅黑" w:hAnsi="微软雅黑"/>
+          <w:color w:val="202020"/>
+          <w:sz w:val="20"/>
+          <w:szCs w:val="20"/>
+          <w:shd w:val="clear" w:color="auto" w:fill="FFFFFF"/>
+        </w:rPr>
+        <w:t>g[1]|(p[1]&amp;(g[0]|(p[0]&amp;c[0])));</w:t>
       </w:r>
     </w:p>
     <w:p>
@@ -1043,7 +1492,29 @@
           <w:szCs w:val="20"/>
           <w:shd w:val="clear" w:color="auto" w:fill="FFFFFF"/>
         </w:rPr>
-        <w:t xml:space="preserve">    assign c[3]=g[2]|(p[2]&amp;(g[1]|(p[1]&amp;(g[0]|(p[0]&amp;c[0])))));</w:t>
+        <w:t xml:space="preserve">    assign c[</w:t>
+      </w:r>
+      <w:proofErr w:type="gramStart"/>
+      <w:r>
+        <w:rPr>
+          <w:rFonts w:ascii="微软雅黑" w:eastAsia="微软雅黑" w:hAnsi="微软雅黑"/>
+          <w:color w:val="202020"/>
+          <w:sz w:val="20"/>
+          <w:szCs w:val="20"/>
+          <w:shd w:val="clear" w:color="auto" w:fill="FFFFFF"/>
+        </w:rPr>
+        <w:t>3]=</w:t>
+      </w:r>
+      <w:proofErr w:type="gramEnd"/>
+      <w:r>
+        <w:rPr>
+          <w:rFonts w:ascii="微软雅黑" w:eastAsia="微软雅黑" w:hAnsi="微软雅黑"/>
+          <w:color w:val="202020"/>
+          <w:sz w:val="20"/>
+          <w:szCs w:val="20"/>
+          <w:shd w:val="clear" w:color="auto" w:fill="FFFFFF"/>
+        </w:rPr>
+        <w:t>g[2]|(p[2]&amp;(g[1]|(p[1]&amp;(g[0]|(p[0]&amp;c[0])))));</w:t>
       </w:r>
     </w:p>
     <w:p>
@@ -1066,7 +1537,51 @@
           <w:szCs w:val="20"/>
           <w:shd w:val="clear" w:color="auto" w:fill="FFFFFF"/>
         </w:rPr>
-        <w:t xml:space="preserve">    assign sum=p^c[2:0];</w:t>
+        <w:t xml:space="preserve">    assign sum=</w:t>
+      </w:r>
+      <w:proofErr w:type="spellStart"/>
+      <w:r>
+        <w:rPr>
+          <w:rFonts w:ascii="微软雅黑" w:eastAsia="微软雅黑" w:hAnsi="微软雅黑"/>
+          <w:color w:val="202020"/>
+          <w:sz w:val="20"/>
+          <w:szCs w:val="20"/>
+          <w:shd w:val="clear" w:color="auto" w:fill="FFFFFF"/>
+        </w:rPr>
+        <w:t>p^</w:t>
+      </w:r>
+      <w:proofErr w:type="gramStart"/>
+      <w:r>
+        <w:rPr>
+          <w:rFonts w:ascii="微软雅黑" w:eastAsia="微软雅黑" w:hAnsi="微软雅黑"/>
+          <w:color w:val="202020"/>
+          <w:sz w:val="20"/>
+          <w:szCs w:val="20"/>
+          <w:shd w:val="clear" w:color="auto" w:fill="FFFFFF"/>
+        </w:rPr>
+        <w:t>c</w:t>
+      </w:r>
+      <w:proofErr w:type="spellEnd"/>
+      <w:r>
+        <w:rPr>
+          <w:rFonts w:ascii="微软雅黑" w:eastAsia="微软雅黑" w:hAnsi="微软雅黑"/>
+          <w:color w:val="202020"/>
+          <w:sz w:val="20"/>
+          <w:szCs w:val="20"/>
+          <w:shd w:val="clear" w:color="auto" w:fill="FFFFFF"/>
+        </w:rPr>
+        <w:t>[</w:t>
+      </w:r>
+      <w:proofErr w:type="gramEnd"/>
+      <w:r>
+        <w:rPr>
+          <w:rFonts w:ascii="微软雅黑" w:eastAsia="微软雅黑" w:hAnsi="微软雅黑"/>
+          <w:color w:val="202020"/>
+          <w:sz w:val="20"/>
+          <w:szCs w:val="20"/>
+          <w:shd w:val="clear" w:color="auto" w:fill="FFFFFF"/>
+        </w:rPr>
+        <w:t>2:0];</w:t>
       </w:r>
     </w:p>
     <w:p>
@@ -1089,7 +1604,51 @@
           <w:szCs w:val="20"/>
           <w:shd w:val="clear" w:color="auto" w:fill="FFFFFF"/>
         </w:rPr>
-        <w:t xml:space="preserve">    assign c_out=c[3];</w:t>
+        <w:t xml:space="preserve">    assign </w:t>
+      </w:r>
+      <w:proofErr w:type="spellStart"/>
+      <w:r>
+        <w:rPr>
+          <w:rFonts w:ascii="微软雅黑" w:eastAsia="微软雅黑" w:hAnsi="微软雅黑"/>
+          <w:color w:val="202020"/>
+          <w:sz w:val="20"/>
+          <w:szCs w:val="20"/>
+          <w:shd w:val="clear" w:color="auto" w:fill="FFFFFF"/>
+        </w:rPr>
+        <w:t>c_out</w:t>
+      </w:r>
+      <w:proofErr w:type="spellEnd"/>
+      <w:r>
+        <w:rPr>
+          <w:rFonts w:ascii="微软雅黑" w:eastAsia="微软雅黑" w:hAnsi="微软雅黑"/>
+          <w:color w:val="202020"/>
+          <w:sz w:val="20"/>
+          <w:szCs w:val="20"/>
+          <w:shd w:val="clear" w:color="auto" w:fill="FFFFFF"/>
+        </w:rPr>
+        <w:t>=</w:t>
+      </w:r>
+      <w:proofErr w:type="gramStart"/>
+      <w:r>
+        <w:rPr>
+          <w:rFonts w:ascii="微软雅黑" w:eastAsia="微软雅黑" w:hAnsi="微软雅黑"/>
+          <w:color w:val="202020"/>
+          <w:sz w:val="20"/>
+          <w:szCs w:val="20"/>
+          <w:shd w:val="clear" w:color="auto" w:fill="FFFFFF"/>
+        </w:rPr>
+        <w:t>c[</w:t>
+      </w:r>
+      <w:proofErr w:type="gramEnd"/>
+      <w:r>
+        <w:rPr>
+          <w:rFonts w:ascii="微软雅黑" w:eastAsia="微软雅黑" w:hAnsi="微软雅黑"/>
+          <w:color w:val="202020"/>
+          <w:sz w:val="20"/>
+          <w:szCs w:val="20"/>
+          <w:shd w:val="clear" w:color="auto" w:fill="FFFFFF"/>
+        </w:rPr>
+        <w:t>3];</w:t>
       </w:r>
     </w:p>
     <w:p>
@@ -1104,6 +1663,7 @@
           <w:shd w:val="clear" w:color="auto" w:fill="FFFFFF"/>
         </w:rPr>
       </w:pPr>
+      <w:proofErr w:type="spellStart"/>
       <w:r>
         <w:rPr>
           <w:rFonts w:ascii="微软雅黑" w:eastAsia="微软雅黑" w:hAnsi="微软雅黑"/>
@@ -1114,6 +1674,7 @@
         </w:rPr>
         <w:t>endmodule</w:t>
       </w:r>
+      <w:proofErr w:type="spellEnd"/>
     </w:p>
     <w:p>
       <w:pPr>
@@ -1240,7 +1801,31 @@
           <w:szCs w:val="20"/>
           <w:shd w:val="clear" w:color="auto" w:fill="FFFFFF"/>
         </w:rPr>
-        <w:t xml:space="preserve">    reg [2:0] a,b;</w:t>
+        <w:t xml:space="preserve">    reg [2:0] </w:t>
+      </w:r>
+      <w:proofErr w:type="spellStart"/>
+      <w:proofErr w:type="gramStart"/>
+      <w:r>
+        <w:rPr>
+          <w:rFonts w:ascii="微软雅黑" w:eastAsia="微软雅黑" w:hAnsi="微软雅黑"/>
+          <w:color w:val="202020"/>
+          <w:sz w:val="20"/>
+          <w:szCs w:val="20"/>
+          <w:shd w:val="clear" w:color="auto" w:fill="FFFFFF"/>
+        </w:rPr>
+        <w:t>a,b</w:t>
+      </w:r>
+      <w:proofErr w:type="spellEnd"/>
+      <w:proofErr w:type="gramEnd"/>
+      <w:r>
+        <w:rPr>
+          <w:rFonts w:ascii="微软雅黑" w:eastAsia="微软雅黑" w:hAnsi="微软雅黑"/>
+          <w:color w:val="202020"/>
+          <w:sz w:val="20"/>
+          <w:szCs w:val="20"/>
+          <w:shd w:val="clear" w:color="auto" w:fill="FFFFFF"/>
+        </w:rPr>
+        <w:t>;</w:t>
       </w:r>
     </w:p>
     <w:p>
@@ -1263,8 +1848,42 @@
           <w:szCs w:val="20"/>
           <w:shd w:val="clear" w:color="auto" w:fill="FFFFFF"/>
         </w:rPr>
-        <w:t xml:space="preserve">    reg c_in;</w:t>
-      </w:r>
+        <w:t xml:space="preserve">    reg </w:t>
+      </w:r>
+      <w:proofErr w:type="spellStart"/>
+      <w:r>
+        <w:rPr>
+          <w:rFonts w:ascii="微软雅黑" w:eastAsia="微软雅黑" w:hAnsi="微软雅黑"/>
+          <w:color w:val="202020"/>
+          <w:sz w:val="20"/>
+          <w:szCs w:val="20"/>
+          <w:shd w:val="clear" w:color="auto" w:fill="FFFFFF"/>
+        </w:rPr>
+        <w:t>c_</w:t>
+      </w:r>
+      <w:proofErr w:type="gramStart"/>
+      <w:r>
+        <w:rPr>
+          <w:rFonts w:ascii="微软雅黑" w:eastAsia="微软雅黑" w:hAnsi="微软雅黑"/>
+          <w:color w:val="202020"/>
+          <w:sz w:val="20"/>
+          <w:szCs w:val="20"/>
+          <w:shd w:val="clear" w:color="auto" w:fill="FFFFFF"/>
+        </w:rPr>
+        <w:t>in</w:t>
+      </w:r>
+      <w:proofErr w:type="spellEnd"/>
+      <w:r>
+        <w:rPr>
+          <w:rFonts w:ascii="微软雅黑" w:eastAsia="微软雅黑" w:hAnsi="微软雅黑"/>
+          <w:color w:val="202020"/>
+          <w:sz w:val="20"/>
+          <w:szCs w:val="20"/>
+          <w:shd w:val="clear" w:color="auto" w:fill="FFFFFF"/>
+        </w:rPr>
+        <w:t>;</w:t>
+      </w:r>
+      <w:proofErr w:type="gramEnd"/>
     </w:p>
     <w:p>
       <w:pPr>
@@ -1286,8 +1905,20 @@
           <w:szCs w:val="20"/>
           <w:shd w:val="clear" w:color="auto" w:fill="FFFFFF"/>
         </w:rPr>
-        <w:t xml:space="preserve">    wire [2:0] sum;</w:t>
-      </w:r>
+        <w:t xml:space="preserve">    wire [2:0] </w:t>
+      </w:r>
+      <w:proofErr w:type="gramStart"/>
+      <w:r>
+        <w:rPr>
+          <w:rFonts w:ascii="微软雅黑" w:eastAsia="微软雅黑" w:hAnsi="微软雅黑"/>
+          <w:color w:val="202020"/>
+          <w:sz w:val="20"/>
+          <w:szCs w:val="20"/>
+          <w:shd w:val="clear" w:color="auto" w:fill="FFFFFF"/>
+        </w:rPr>
+        <w:t>sum;</w:t>
+      </w:r>
+      <w:proofErr w:type="gramEnd"/>
     </w:p>
     <w:p>
       <w:pPr>
@@ -1309,8 +1940,42 @@
           <w:szCs w:val="20"/>
           <w:shd w:val="clear" w:color="auto" w:fill="FFFFFF"/>
         </w:rPr>
-        <w:t xml:space="preserve">    wire c_out;</w:t>
-      </w:r>
+        <w:t xml:space="preserve">    wire </w:t>
+      </w:r>
+      <w:proofErr w:type="spellStart"/>
+      <w:r>
+        <w:rPr>
+          <w:rFonts w:ascii="微软雅黑" w:eastAsia="微软雅黑" w:hAnsi="微软雅黑"/>
+          <w:color w:val="202020"/>
+          <w:sz w:val="20"/>
+          <w:szCs w:val="20"/>
+          <w:shd w:val="clear" w:color="auto" w:fill="FFFFFF"/>
+        </w:rPr>
+        <w:t>c_</w:t>
+      </w:r>
+      <w:proofErr w:type="gramStart"/>
+      <w:r>
+        <w:rPr>
+          <w:rFonts w:ascii="微软雅黑" w:eastAsia="微软雅黑" w:hAnsi="微软雅黑"/>
+          <w:color w:val="202020"/>
+          <w:sz w:val="20"/>
+          <w:szCs w:val="20"/>
+          <w:shd w:val="clear" w:color="auto" w:fill="FFFFFF"/>
+        </w:rPr>
+        <w:t>out</w:t>
+      </w:r>
+      <w:proofErr w:type="spellEnd"/>
+      <w:r>
+        <w:rPr>
+          <w:rFonts w:ascii="微软雅黑" w:eastAsia="微软雅黑" w:hAnsi="微软雅黑"/>
+          <w:color w:val="202020"/>
+          <w:sz w:val="20"/>
+          <w:szCs w:val="20"/>
+          <w:shd w:val="clear" w:color="auto" w:fill="FFFFFF"/>
+        </w:rPr>
+        <w:t>;</w:t>
+      </w:r>
+      <w:proofErr w:type="gramEnd"/>
     </w:p>
     <w:p>
       <w:pPr>
@@ -1351,7 +2016,117 @@
           <w:szCs w:val="20"/>
           <w:shd w:val="clear" w:color="auto" w:fill="FFFFFF"/>
         </w:rPr>
-        <w:t>U0(.a(a),.b(b),.c_in(c_in),.sum(sum),.c_out(c_out));</w:t>
+        <w:t>U0</w:t>
+      </w:r>
+      <w:proofErr w:type="gramStart"/>
+      <w:r>
+        <w:rPr>
+          <w:rFonts w:ascii="微软雅黑" w:eastAsia="微软雅黑" w:hAnsi="微软雅黑"/>
+          <w:color w:val="202020"/>
+          <w:sz w:val="20"/>
+          <w:szCs w:val="20"/>
+          <w:shd w:val="clear" w:color="auto" w:fill="FFFFFF"/>
+        </w:rPr>
+        <w:t>(.a</w:t>
+      </w:r>
+      <w:proofErr w:type="gramEnd"/>
+      <w:r>
+        <w:rPr>
+          <w:rFonts w:ascii="微软雅黑" w:eastAsia="微软雅黑" w:hAnsi="微软雅黑"/>
+          <w:color w:val="202020"/>
+          <w:sz w:val="20"/>
+          <w:szCs w:val="20"/>
+          <w:shd w:val="clear" w:color="auto" w:fill="FFFFFF"/>
+        </w:rPr>
+        <w:t>(a),.b(b),.</w:t>
+      </w:r>
+      <w:proofErr w:type="spellStart"/>
+      <w:r>
+        <w:rPr>
+          <w:rFonts w:ascii="微软雅黑" w:eastAsia="微软雅黑" w:hAnsi="微软雅黑"/>
+          <w:color w:val="202020"/>
+          <w:sz w:val="20"/>
+          <w:szCs w:val="20"/>
+          <w:shd w:val="clear" w:color="auto" w:fill="FFFFFF"/>
+        </w:rPr>
+        <w:t>c_in</w:t>
+      </w:r>
+      <w:proofErr w:type="spellEnd"/>
+      <w:r>
+        <w:rPr>
+          <w:rFonts w:ascii="微软雅黑" w:eastAsia="微软雅黑" w:hAnsi="微软雅黑"/>
+          <w:color w:val="202020"/>
+          <w:sz w:val="20"/>
+          <w:szCs w:val="20"/>
+          <w:shd w:val="clear" w:color="auto" w:fill="FFFFFF"/>
+        </w:rPr>
+        <w:t>(</w:t>
+      </w:r>
+      <w:proofErr w:type="spellStart"/>
+      <w:r>
+        <w:rPr>
+          <w:rFonts w:ascii="微软雅黑" w:eastAsia="微软雅黑" w:hAnsi="微软雅黑"/>
+          <w:color w:val="202020"/>
+          <w:sz w:val="20"/>
+          <w:szCs w:val="20"/>
+          <w:shd w:val="clear" w:color="auto" w:fill="FFFFFF"/>
+        </w:rPr>
+        <w:t>c_in</w:t>
+      </w:r>
+      <w:proofErr w:type="spellEnd"/>
+      <w:r>
+        <w:rPr>
+          <w:rFonts w:ascii="微软雅黑" w:eastAsia="微软雅黑" w:hAnsi="微软雅黑"/>
+          <w:color w:val="202020"/>
+          <w:sz w:val="20"/>
+          <w:szCs w:val="20"/>
+          <w:shd w:val="clear" w:color="auto" w:fill="FFFFFF"/>
+        </w:rPr>
+        <w:t>),.sum(sum),.</w:t>
+      </w:r>
+      <w:proofErr w:type="spellStart"/>
+      <w:r>
+        <w:rPr>
+          <w:rFonts w:ascii="微软雅黑" w:eastAsia="微软雅黑" w:hAnsi="微软雅黑"/>
+          <w:color w:val="202020"/>
+          <w:sz w:val="20"/>
+          <w:szCs w:val="20"/>
+          <w:shd w:val="clear" w:color="auto" w:fill="FFFFFF"/>
+        </w:rPr>
+        <w:t>c_out</w:t>
+      </w:r>
+      <w:proofErr w:type="spellEnd"/>
+      <w:r>
+        <w:rPr>
+          <w:rFonts w:ascii="微软雅黑" w:eastAsia="微软雅黑" w:hAnsi="微软雅黑"/>
+          <w:color w:val="202020"/>
+          <w:sz w:val="20"/>
+          <w:szCs w:val="20"/>
+          <w:shd w:val="clear" w:color="auto" w:fill="FFFFFF"/>
+        </w:rPr>
+        <w:t>(</w:t>
+      </w:r>
+      <w:proofErr w:type="spellStart"/>
+      <w:r>
+        <w:rPr>
+          <w:rFonts w:ascii="微软雅黑" w:eastAsia="微软雅黑" w:hAnsi="微软雅黑"/>
+          <w:color w:val="202020"/>
+          <w:sz w:val="20"/>
+          <w:szCs w:val="20"/>
+          <w:shd w:val="clear" w:color="auto" w:fill="FFFFFF"/>
+        </w:rPr>
+        <w:t>c_out</w:t>
+      </w:r>
+      <w:proofErr w:type="spellEnd"/>
+      <w:r>
+        <w:rPr>
+          <w:rFonts w:ascii="微软雅黑" w:eastAsia="微软雅黑" w:hAnsi="微软雅黑"/>
+          <w:color w:val="202020"/>
+          <w:sz w:val="20"/>
+          <w:szCs w:val="20"/>
+          <w:shd w:val="clear" w:color="auto" w:fill="FFFFFF"/>
+        </w:rPr>
+        <w:t>));</w:t>
       </w:r>
     </w:p>
     <w:p>
@@ -1421,7 +2196,29 @@
           <w:szCs w:val="20"/>
           <w:shd w:val="clear" w:color="auto" w:fill="FFFFFF"/>
         </w:rPr>
-        <w:t xml:space="preserve">        a=3'b001;b=3'b001;c_in=1'b0;</w:t>
+        <w:t xml:space="preserve">        a=3'b</w:t>
+      </w:r>
+      <w:proofErr w:type="gramStart"/>
+      <w:r>
+        <w:rPr>
+          <w:rFonts w:ascii="微软雅黑" w:eastAsia="微软雅黑" w:hAnsi="微软雅黑"/>
+          <w:color w:val="202020"/>
+          <w:sz w:val="20"/>
+          <w:szCs w:val="20"/>
+          <w:shd w:val="clear" w:color="auto" w:fill="FFFFFF"/>
+        </w:rPr>
+        <w:t>001;b</w:t>
+      </w:r>
+      <w:proofErr w:type="gramEnd"/>
+      <w:r>
+        <w:rPr>
+          <w:rFonts w:ascii="微软雅黑" w:eastAsia="微软雅黑" w:hAnsi="微软雅黑"/>
+          <w:color w:val="202020"/>
+          <w:sz w:val="20"/>
+          <w:szCs w:val="20"/>
+          <w:shd w:val="clear" w:color="auto" w:fill="FFFFFF"/>
+        </w:rPr>
+        <w:t>=3'b001;c_in=1'b0;</w:t>
       </w:r>
     </w:p>
     <w:p>
@@ -1444,7 +2241,29 @@
           <w:szCs w:val="20"/>
           <w:shd w:val="clear" w:color="auto" w:fill="FFFFFF"/>
         </w:rPr>
-        <w:t xml:space="preserve">        #20 a=3'b010;b=3'b010;</w:t>
+        <w:t xml:space="preserve">        #20 a=3'b</w:t>
+      </w:r>
+      <w:proofErr w:type="gramStart"/>
+      <w:r>
+        <w:rPr>
+          <w:rFonts w:ascii="微软雅黑" w:eastAsia="微软雅黑" w:hAnsi="微软雅黑"/>
+          <w:color w:val="202020"/>
+          <w:sz w:val="20"/>
+          <w:szCs w:val="20"/>
+          <w:shd w:val="clear" w:color="auto" w:fill="FFFFFF"/>
+        </w:rPr>
+        <w:t>010;b</w:t>
+      </w:r>
+      <w:proofErr w:type="gramEnd"/>
+      <w:r>
+        <w:rPr>
+          <w:rFonts w:ascii="微软雅黑" w:eastAsia="微软雅黑" w:hAnsi="微软雅黑"/>
+          <w:color w:val="202020"/>
+          <w:sz w:val="20"/>
+          <w:szCs w:val="20"/>
+          <w:shd w:val="clear" w:color="auto" w:fill="FFFFFF"/>
+        </w:rPr>
+        <w:t>=3'b010;</w:t>
       </w:r>
     </w:p>
     <w:p>
@@ -1467,7 +2286,29 @@
           <w:szCs w:val="20"/>
           <w:shd w:val="clear" w:color="auto" w:fill="FFFFFF"/>
         </w:rPr>
-        <w:t xml:space="preserve">        #20 a=3'b111;b=3'b001;</w:t>
+        <w:t xml:space="preserve">        #20 a=3'b</w:t>
+      </w:r>
+      <w:proofErr w:type="gramStart"/>
+      <w:r>
+        <w:rPr>
+          <w:rFonts w:ascii="微软雅黑" w:eastAsia="微软雅黑" w:hAnsi="微软雅黑"/>
+          <w:color w:val="202020"/>
+          <w:sz w:val="20"/>
+          <w:szCs w:val="20"/>
+          <w:shd w:val="clear" w:color="auto" w:fill="FFFFFF"/>
+        </w:rPr>
+        <w:t>111;b</w:t>
+      </w:r>
+      <w:proofErr w:type="gramEnd"/>
+      <w:r>
+        <w:rPr>
+          <w:rFonts w:ascii="微软雅黑" w:eastAsia="微软雅黑" w:hAnsi="微软雅黑"/>
+          <w:color w:val="202020"/>
+          <w:sz w:val="20"/>
+          <w:szCs w:val="20"/>
+          <w:shd w:val="clear" w:color="auto" w:fill="FFFFFF"/>
+        </w:rPr>
+        <w:t>=3'b001;</w:t>
       </w:r>
     </w:p>
     <w:p>
@@ -1490,7 +2331,29 @@
           <w:szCs w:val="20"/>
           <w:shd w:val="clear" w:color="auto" w:fill="FFFFFF"/>
         </w:rPr>
-        <w:t xml:space="preserve">        #20 a=3'b011;b=3'b001;</w:t>
+        <w:t xml:space="preserve">        #20 a=3'b</w:t>
+      </w:r>
+      <w:proofErr w:type="gramStart"/>
+      <w:r>
+        <w:rPr>
+          <w:rFonts w:ascii="微软雅黑" w:eastAsia="微软雅黑" w:hAnsi="微软雅黑"/>
+          <w:color w:val="202020"/>
+          <w:sz w:val="20"/>
+          <w:szCs w:val="20"/>
+          <w:shd w:val="clear" w:color="auto" w:fill="FFFFFF"/>
+        </w:rPr>
+        <w:t>011;b</w:t>
+      </w:r>
+      <w:proofErr w:type="gramEnd"/>
+      <w:r>
+        <w:rPr>
+          <w:rFonts w:ascii="微软雅黑" w:eastAsia="微软雅黑" w:hAnsi="微软雅黑"/>
+          <w:color w:val="202020"/>
+          <w:sz w:val="20"/>
+          <w:szCs w:val="20"/>
+          <w:shd w:val="clear" w:color="auto" w:fill="FFFFFF"/>
+        </w:rPr>
+        <w:t>=3'b001;</w:t>
       </w:r>
     </w:p>
     <w:p>
@@ -1513,7 +2376,29 @@
           <w:szCs w:val="20"/>
           <w:shd w:val="clear" w:color="auto" w:fill="FFFFFF"/>
         </w:rPr>
-        <w:t xml:space="preserve">        #20 a=3'b001;b=3'b000;c_in=1'b1;</w:t>
+        <w:t xml:space="preserve">        #20 a=3'b</w:t>
+      </w:r>
+      <w:proofErr w:type="gramStart"/>
+      <w:r>
+        <w:rPr>
+          <w:rFonts w:ascii="微软雅黑" w:eastAsia="微软雅黑" w:hAnsi="微软雅黑"/>
+          <w:color w:val="202020"/>
+          <w:sz w:val="20"/>
+          <w:szCs w:val="20"/>
+          <w:shd w:val="clear" w:color="auto" w:fill="FFFFFF"/>
+        </w:rPr>
+        <w:t>001;b</w:t>
+      </w:r>
+      <w:proofErr w:type="gramEnd"/>
+      <w:r>
+        <w:rPr>
+          <w:rFonts w:ascii="微软雅黑" w:eastAsia="微软雅黑" w:hAnsi="微软雅黑"/>
+          <w:color w:val="202020"/>
+          <w:sz w:val="20"/>
+          <w:szCs w:val="20"/>
+          <w:shd w:val="clear" w:color="auto" w:fill="FFFFFF"/>
+        </w:rPr>
+        <w:t>=3'b000;c_in=1'b1;</w:t>
       </w:r>
     </w:p>
     <w:p>
@@ -1570,6 +2455,7 @@
           <w:shd w:val="clear" w:color="auto" w:fill="FFFFFF"/>
         </w:rPr>
       </w:pPr>
+      <w:proofErr w:type="spellStart"/>
       <w:r>
         <w:rPr>
           <w:rFonts w:ascii="微软雅黑" w:eastAsia="微软雅黑" w:hAnsi="微软雅黑"/>
@@ -1580,6 +2466,7 @@
         </w:rPr>
         <w:t>endmodule</w:t>
       </w:r>
+      <w:proofErr w:type="spellEnd"/>
     </w:p>
     <w:p>
       <w:pPr>
@@ -1651,8 +2538,20 @@
           <w:szCs w:val="20"/>
           <w:shd w:val="clear" w:color="auto" w:fill="FFFFFF"/>
         </w:rPr>
-        <w:t>module full_adder</w:t>
-      </w:r>
+        <w:t xml:space="preserve">module </w:t>
+      </w:r>
+      <w:proofErr w:type="spellStart"/>
+      <w:r>
+        <w:rPr>
+          <w:rFonts w:ascii="微软雅黑" w:eastAsia="微软雅黑" w:hAnsi="微软雅黑"/>
+          <w:color w:val="202020"/>
+          <w:sz w:val="20"/>
+          <w:szCs w:val="20"/>
+          <w:shd w:val="clear" w:color="auto" w:fill="FFFFFF"/>
+        </w:rPr>
+        <w:t>full_adder</w:t>
+      </w:r>
+      <w:proofErr w:type="spellEnd"/>
     </w:p>
     <w:p>
       <w:pPr>
@@ -1709,7 +2608,41 @@
           <w:shd w:val="clear" w:color="auto" w:fill="FFFFFF"/>
         </w:rPr>
         <w:tab/>
-        <w:t xml:space="preserve">  input A,B,Ci,</w:t>
+        <w:t xml:space="preserve">  input </w:t>
+      </w:r>
+      <w:proofErr w:type="spellStart"/>
+      <w:proofErr w:type="gramStart"/>
+      <w:r>
+        <w:rPr>
+          <w:rFonts w:ascii="微软雅黑" w:eastAsia="微软雅黑" w:hAnsi="微软雅黑"/>
+          <w:color w:val="202020"/>
+          <w:sz w:val="20"/>
+          <w:szCs w:val="20"/>
+          <w:shd w:val="clear" w:color="auto" w:fill="FFFFFF"/>
+        </w:rPr>
+        <w:t>A,B</w:t>
+      </w:r>
+      <w:proofErr w:type="gramEnd"/>
+      <w:r>
+        <w:rPr>
+          <w:rFonts w:ascii="微软雅黑" w:eastAsia="微软雅黑" w:hAnsi="微软雅黑"/>
+          <w:color w:val="202020"/>
+          <w:sz w:val="20"/>
+          <w:szCs w:val="20"/>
+          <w:shd w:val="clear" w:color="auto" w:fill="FFFFFF"/>
+        </w:rPr>
+        <w:t>,Ci</w:t>
+      </w:r>
+      <w:proofErr w:type="spellEnd"/>
+      <w:r>
+        <w:rPr>
+          <w:rFonts w:ascii="微软雅黑" w:eastAsia="微软雅黑" w:hAnsi="微软雅黑"/>
+          <w:color w:val="202020"/>
+          <w:sz w:val="20"/>
+          <w:szCs w:val="20"/>
+          <w:shd w:val="clear" w:color="auto" w:fill="FFFFFF"/>
+        </w:rPr>
+        <w:t>,</w:t>
       </w:r>
     </w:p>
     <w:p>
@@ -1743,8 +2676,22 @@
           <w:shd w:val="clear" w:color="auto" w:fill="FFFFFF"/>
         </w:rPr>
         <w:tab/>
-        <w:t xml:space="preserve">  output reg S,Co</w:t>
-      </w:r>
+        <w:t xml:space="preserve">  output reg </w:t>
+      </w:r>
+      <w:proofErr w:type="spellStart"/>
+      <w:proofErr w:type="gramStart"/>
+      <w:r>
+        <w:rPr>
+          <w:rFonts w:ascii="微软雅黑" w:eastAsia="微软雅黑" w:hAnsi="微软雅黑"/>
+          <w:color w:val="202020"/>
+          <w:sz w:val="20"/>
+          <w:szCs w:val="20"/>
+          <w:shd w:val="clear" w:color="auto" w:fill="FFFFFF"/>
+        </w:rPr>
+        <w:t>S,Co</w:t>
+      </w:r>
+      <w:proofErr w:type="spellEnd"/>
+      <w:proofErr w:type="gramEnd"/>
     </w:p>
     <w:p>
       <w:pPr>
@@ -1911,7 +2858,29 @@
           <w:shd w:val="clear" w:color="auto" w:fill="FFFFFF"/>
         </w:rPr>
         <w:tab/>
-        <w:t xml:space="preserve"> always@(*)</w:t>
+        <w:t xml:space="preserve"> always</w:t>
+      </w:r>
+      <w:proofErr w:type="gramStart"/>
+      <w:r>
+        <w:rPr>
+          <w:rFonts w:ascii="微软雅黑" w:eastAsia="微软雅黑" w:hAnsi="微软雅黑"/>
+          <w:color w:val="202020"/>
+          <w:sz w:val="20"/>
+          <w:szCs w:val="20"/>
+          <w:shd w:val="clear" w:color="auto" w:fill="FFFFFF"/>
+        </w:rPr>
+        <w:t>@(</w:t>
+      </w:r>
+      <w:proofErr w:type="gramEnd"/>
+      <w:r>
+        <w:rPr>
+          <w:rFonts w:ascii="微软雅黑" w:eastAsia="微软雅黑" w:hAnsi="微软雅黑"/>
+          <w:color w:val="202020"/>
+          <w:sz w:val="20"/>
+          <w:szCs w:val="20"/>
+          <w:shd w:val="clear" w:color="auto" w:fill="FFFFFF"/>
+        </w:rPr>
+        <w:t>*)</w:t>
       </w:r>
     </w:p>
     <w:p>
@@ -2000,7 +2969,41 @@
           <w:shd w:val="clear" w:color="auto" w:fill="FFFFFF"/>
         </w:rPr>
         <w:tab/>
-        <w:t>case({A,B,Ci})</w:t>
+        <w:t>case({</w:t>
+      </w:r>
+      <w:proofErr w:type="spellStart"/>
+      <w:proofErr w:type="gramStart"/>
+      <w:r>
+        <w:rPr>
+          <w:rFonts w:ascii="微软雅黑" w:eastAsia="微软雅黑" w:hAnsi="微软雅黑"/>
+          <w:color w:val="202020"/>
+          <w:sz w:val="20"/>
+          <w:szCs w:val="20"/>
+          <w:shd w:val="clear" w:color="auto" w:fill="FFFFFF"/>
+        </w:rPr>
+        <w:t>A,B</w:t>
+      </w:r>
+      <w:proofErr w:type="gramEnd"/>
+      <w:r>
+        <w:rPr>
+          <w:rFonts w:ascii="微软雅黑" w:eastAsia="微软雅黑" w:hAnsi="微软雅黑"/>
+          <w:color w:val="202020"/>
+          <w:sz w:val="20"/>
+          <w:szCs w:val="20"/>
+          <w:shd w:val="clear" w:color="auto" w:fill="FFFFFF"/>
+        </w:rPr>
+        <w:t>,Ci</w:t>
+      </w:r>
+      <w:proofErr w:type="spellEnd"/>
+      <w:r>
+        <w:rPr>
+          <w:rFonts w:ascii="微软雅黑" w:eastAsia="微软雅黑" w:hAnsi="微软雅黑"/>
+          <w:color w:val="202020"/>
+          <w:sz w:val="20"/>
+          <w:szCs w:val="20"/>
+          <w:shd w:val="clear" w:color="auto" w:fill="FFFFFF"/>
+        </w:rPr>
+        <w:t>})</w:t>
       </w:r>
     </w:p>
     <w:p>
@@ -2064,7 +3067,29 @@
           <w:shd w:val="clear" w:color="auto" w:fill="FFFFFF"/>
         </w:rPr>
         <w:tab/>
-        <w:t>3'b000:begin S=0;Co=0; end</w:t>
+        <w:t>3'b</w:t>
+      </w:r>
+      <w:proofErr w:type="gramStart"/>
+      <w:r>
+        <w:rPr>
+          <w:rFonts w:ascii="微软雅黑" w:eastAsia="微软雅黑" w:hAnsi="微软雅黑"/>
+          <w:color w:val="202020"/>
+          <w:sz w:val="20"/>
+          <w:szCs w:val="20"/>
+          <w:shd w:val="clear" w:color="auto" w:fill="FFFFFF"/>
+        </w:rPr>
+        <w:t>000:begin</w:t>
+      </w:r>
+      <w:proofErr w:type="gramEnd"/>
+      <w:r>
+        <w:rPr>
+          <w:rFonts w:ascii="微软雅黑" w:eastAsia="微软雅黑" w:hAnsi="微软雅黑"/>
+          <w:color w:val="202020"/>
+          <w:sz w:val="20"/>
+          <w:szCs w:val="20"/>
+          <w:shd w:val="clear" w:color="auto" w:fill="FFFFFF"/>
+        </w:rPr>
+        <w:t xml:space="preserve"> S=0;Co=0; end</w:t>
       </w:r>
     </w:p>
     <w:p>
@@ -2128,7 +3153,29 @@
           <w:shd w:val="clear" w:color="auto" w:fill="FFFFFF"/>
         </w:rPr>
         <w:tab/>
-        <w:t>3'b001:begin S=1;Co=0; end</w:t>
+        <w:t>3'b</w:t>
+      </w:r>
+      <w:proofErr w:type="gramStart"/>
+      <w:r>
+        <w:rPr>
+          <w:rFonts w:ascii="微软雅黑" w:eastAsia="微软雅黑" w:hAnsi="微软雅黑"/>
+          <w:color w:val="202020"/>
+          <w:sz w:val="20"/>
+          <w:szCs w:val="20"/>
+          <w:shd w:val="clear" w:color="auto" w:fill="FFFFFF"/>
+        </w:rPr>
+        <w:t>001:begin</w:t>
+      </w:r>
+      <w:proofErr w:type="gramEnd"/>
+      <w:r>
+        <w:rPr>
+          <w:rFonts w:ascii="微软雅黑" w:eastAsia="微软雅黑" w:hAnsi="微软雅黑"/>
+          <w:color w:val="202020"/>
+          <w:sz w:val="20"/>
+          <w:szCs w:val="20"/>
+          <w:shd w:val="clear" w:color="auto" w:fill="FFFFFF"/>
+        </w:rPr>
+        <w:t xml:space="preserve"> S=1;Co=0; end</w:t>
       </w:r>
     </w:p>
     <w:p>
@@ -2192,7 +3239,29 @@
           <w:shd w:val="clear" w:color="auto" w:fill="FFFFFF"/>
         </w:rPr>
         <w:tab/>
-        <w:t>3'b010:begin S=1;Co=0; end</w:t>
+        <w:t>3'b</w:t>
+      </w:r>
+      <w:proofErr w:type="gramStart"/>
+      <w:r>
+        <w:rPr>
+          <w:rFonts w:ascii="微软雅黑" w:eastAsia="微软雅黑" w:hAnsi="微软雅黑"/>
+          <w:color w:val="202020"/>
+          <w:sz w:val="20"/>
+          <w:szCs w:val="20"/>
+          <w:shd w:val="clear" w:color="auto" w:fill="FFFFFF"/>
+        </w:rPr>
+        <w:t>010:begin</w:t>
+      </w:r>
+      <w:proofErr w:type="gramEnd"/>
+      <w:r>
+        <w:rPr>
+          <w:rFonts w:ascii="微软雅黑" w:eastAsia="微软雅黑" w:hAnsi="微软雅黑"/>
+          <w:color w:val="202020"/>
+          <w:sz w:val="20"/>
+          <w:szCs w:val="20"/>
+          <w:shd w:val="clear" w:color="auto" w:fill="FFFFFF"/>
+        </w:rPr>
+        <w:t xml:space="preserve"> S=1;Co=0; end</w:t>
       </w:r>
     </w:p>
     <w:p>
@@ -2256,7 +3325,29 @@
           <w:shd w:val="clear" w:color="auto" w:fill="FFFFFF"/>
         </w:rPr>
         <w:tab/>
-        <w:t>3'b011:begin S=0;Co=1; end</w:t>
+        <w:t>3'b</w:t>
+      </w:r>
+      <w:proofErr w:type="gramStart"/>
+      <w:r>
+        <w:rPr>
+          <w:rFonts w:ascii="微软雅黑" w:eastAsia="微软雅黑" w:hAnsi="微软雅黑"/>
+          <w:color w:val="202020"/>
+          <w:sz w:val="20"/>
+          <w:szCs w:val="20"/>
+          <w:shd w:val="clear" w:color="auto" w:fill="FFFFFF"/>
+        </w:rPr>
+        <w:t>011:begin</w:t>
+      </w:r>
+      <w:proofErr w:type="gramEnd"/>
+      <w:r>
+        <w:rPr>
+          <w:rFonts w:ascii="微软雅黑" w:eastAsia="微软雅黑" w:hAnsi="微软雅黑"/>
+          <w:color w:val="202020"/>
+          <w:sz w:val="20"/>
+          <w:szCs w:val="20"/>
+          <w:shd w:val="clear" w:color="auto" w:fill="FFFFFF"/>
+        </w:rPr>
+        <w:t xml:space="preserve"> S=0;Co=1; end</w:t>
       </w:r>
     </w:p>
     <w:p>
@@ -2320,7 +3411,29 @@
           <w:shd w:val="clear" w:color="auto" w:fill="FFFFFF"/>
         </w:rPr>
         <w:tab/>
-        <w:t>3'b100:begin S=1;Co=0; end</w:t>
+        <w:t>3'b</w:t>
+      </w:r>
+      <w:proofErr w:type="gramStart"/>
+      <w:r>
+        <w:rPr>
+          <w:rFonts w:ascii="微软雅黑" w:eastAsia="微软雅黑" w:hAnsi="微软雅黑"/>
+          <w:color w:val="202020"/>
+          <w:sz w:val="20"/>
+          <w:szCs w:val="20"/>
+          <w:shd w:val="clear" w:color="auto" w:fill="FFFFFF"/>
+        </w:rPr>
+        <w:t>100:begin</w:t>
+      </w:r>
+      <w:proofErr w:type="gramEnd"/>
+      <w:r>
+        <w:rPr>
+          <w:rFonts w:ascii="微软雅黑" w:eastAsia="微软雅黑" w:hAnsi="微软雅黑"/>
+          <w:color w:val="202020"/>
+          <w:sz w:val="20"/>
+          <w:szCs w:val="20"/>
+          <w:shd w:val="clear" w:color="auto" w:fill="FFFFFF"/>
+        </w:rPr>
+        <w:t xml:space="preserve"> S=1;Co=0; end</w:t>
       </w:r>
     </w:p>
     <w:p>
@@ -2384,7 +3497,29 @@
           <w:shd w:val="clear" w:color="auto" w:fill="FFFFFF"/>
         </w:rPr>
         <w:tab/>
-        <w:t>3'b101:begin S=0;Co=1; end</w:t>
+        <w:t>3'b</w:t>
+      </w:r>
+      <w:proofErr w:type="gramStart"/>
+      <w:r>
+        <w:rPr>
+          <w:rFonts w:ascii="微软雅黑" w:eastAsia="微软雅黑" w:hAnsi="微软雅黑"/>
+          <w:color w:val="202020"/>
+          <w:sz w:val="20"/>
+          <w:szCs w:val="20"/>
+          <w:shd w:val="clear" w:color="auto" w:fill="FFFFFF"/>
+        </w:rPr>
+        <w:t>101:begin</w:t>
+      </w:r>
+      <w:proofErr w:type="gramEnd"/>
+      <w:r>
+        <w:rPr>
+          <w:rFonts w:ascii="微软雅黑" w:eastAsia="微软雅黑" w:hAnsi="微软雅黑"/>
+          <w:color w:val="202020"/>
+          <w:sz w:val="20"/>
+          <w:szCs w:val="20"/>
+          <w:shd w:val="clear" w:color="auto" w:fill="FFFFFF"/>
+        </w:rPr>
+        <w:t xml:space="preserve"> S=0;Co=1; end</w:t>
       </w:r>
     </w:p>
     <w:p>
@@ -2448,7 +3583,29 @@
           <w:shd w:val="clear" w:color="auto" w:fill="FFFFFF"/>
         </w:rPr>
         <w:tab/>
-        <w:t>3'b110:begin S=0;Co=1; end</w:t>
+        <w:t>3'b</w:t>
+      </w:r>
+      <w:proofErr w:type="gramStart"/>
+      <w:r>
+        <w:rPr>
+          <w:rFonts w:ascii="微软雅黑" w:eastAsia="微软雅黑" w:hAnsi="微软雅黑"/>
+          <w:color w:val="202020"/>
+          <w:sz w:val="20"/>
+          <w:szCs w:val="20"/>
+          <w:shd w:val="clear" w:color="auto" w:fill="FFFFFF"/>
+        </w:rPr>
+        <w:t>110:begin</w:t>
+      </w:r>
+      <w:proofErr w:type="gramEnd"/>
+      <w:r>
+        <w:rPr>
+          <w:rFonts w:ascii="微软雅黑" w:eastAsia="微软雅黑" w:hAnsi="微软雅黑"/>
+          <w:color w:val="202020"/>
+          <w:sz w:val="20"/>
+          <w:szCs w:val="20"/>
+          <w:shd w:val="clear" w:color="auto" w:fill="FFFFFF"/>
+        </w:rPr>
+        <w:t xml:space="preserve"> S=0;Co=1; end</w:t>
       </w:r>
     </w:p>
     <w:p>
@@ -2512,7 +3669,29 @@
           <w:shd w:val="clear" w:color="auto" w:fill="FFFFFF"/>
         </w:rPr>
         <w:tab/>
-        <w:t>3'b111:begin S=1;Co=1; end</w:t>
+        <w:t>3'b</w:t>
+      </w:r>
+      <w:proofErr w:type="gramStart"/>
+      <w:r>
+        <w:rPr>
+          <w:rFonts w:ascii="微软雅黑" w:eastAsia="微软雅黑" w:hAnsi="微软雅黑"/>
+          <w:color w:val="202020"/>
+          <w:sz w:val="20"/>
+          <w:szCs w:val="20"/>
+          <w:shd w:val="clear" w:color="auto" w:fill="FFFFFF"/>
+        </w:rPr>
+        <w:t>111:begin</w:t>
+      </w:r>
+      <w:proofErr w:type="gramEnd"/>
+      <w:r>
+        <w:rPr>
+          <w:rFonts w:ascii="微软雅黑" w:eastAsia="微软雅黑" w:hAnsi="微软雅黑"/>
+          <w:color w:val="202020"/>
+          <w:sz w:val="20"/>
+          <w:szCs w:val="20"/>
+          <w:shd w:val="clear" w:color="auto" w:fill="FFFFFF"/>
+        </w:rPr>
+        <w:t xml:space="preserve"> S=1;Co=1; end</w:t>
       </w:r>
     </w:p>
     <w:p>
@@ -2567,6 +3746,7 @@
         </w:rPr>
         <w:tab/>
       </w:r>
+      <w:proofErr w:type="spellStart"/>
       <w:r>
         <w:rPr>
           <w:rFonts w:ascii="微软雅黑" w:eastAsia="微软雅黑" w:hAnsi="微软雅黑"/>
@@ -2577,6 +3757,7 @@
         </w:rPr>
         <w:t>endcase</w:t>
       </w:r>
+      <w:proofErr w:type="spellEnd"/>
     </w:p>
     <w:p>
       <w:pPr>
@@ -2624,6 +3805,7 @@
           <w:shd w:val="clear" w:color="auto" w:fill="FFFFFF"/>
         </w:rPr>
       </w:pPr>
+      <w:proofErr w:type="spellStart"/>
       <w:r>
         <w:rPr>
           <w:rFonts w:ascii="微软雅黑" w:eastAsia="微软雅黑" w:hAnsi="微软雅黑"/>
@@ -2634,6 +3816,7 @@
         </w:rPr>
         <w:t>endmodule</w:t>
       </w:r>
+      <w:proofErr w:type="spellEnd"/>
     </w:p>
     <w:p>
       <w:pPr>
@@ -2668,8 +3851,20 @@
           <w:szCs w:val="20"/>
           <w:shd w:val="clear" w:color="auto" w:fill="FFFFFF"/>
         </w:rPr>
-        <w:t>module serial_full_adder_3bit(</w:t>
-      </w:r>
+        <w:t>module serial_full_adder_3</w:t>
+      </w:r>
+      <w:proofErr w:type="gramStart"/>
+      <w:r>
+        <w:rPr>
+          <w:rFonts w:ascii="微软雅黑" w:eastAsia="微软雅黑" w:hAnsi="微软雅黑"/>
+          <w:color w:val="202020"/>
+          <w:sz w:val="20"/>
+          <w:szCs w:val="20"/>
+          <w:shd w:val="clear" w:color="auto" w:fill="FFFFFF"/>
+        </w:rPr>
+        <w:t>bit(</w:t>
+      </w:r>
+      <w:proofErr w:type="gramEnd"/>
     </w:p>
     <w:p>
       <w:pPr>
@@ -2690,7 +3885,29 @@
           <w:szCs w:val="20"/>
           <w:shd w:val="clear" w:color="auto" w:fill="FFFFFF"/>
         </w:rPr>
-        <w:t>input [2:0] A,B,</w:t>
+        <w:t xml:space="preserve">input [2:0] </w:t>
+      </w:r>
+      <w:proofErr w:type="gramStart"/>
+      <w:r>
+        <w:rPr>
+          <w:rFonts w:ascii="微软雅黑" w:eastAsia="微软雅黑" w:hAnsi="微软雅黑"/>
+          <w:color w:val="202020"/>
+          <w:sz w:val="20"/>
+          <w:szCs w:val="20"/>
+          <w:shd w:val="clear" w:color="auto" w:fill="FFFFFF"/>
+        </w:rPr>
+        <w:t>A,B</w:t>
+      </w:r>
+      <w:proofErr w:type="gramEnd"/>
+      <w:r>
+        <w:rPr>
+          <w:rFonts w:ascii="微软雅黑" w:eastAsia="微软雅黑" w:hAnsi="微软雅黑"/>
+          <w:color w:val="202020"/>
+          <w:sz w:val="20"/>
+          <w:szCs w:val="20"/>
+          <w:shd w:val="clear" w:color="auto" w:fill="FFFFFF"/>
+        </w:rPr>
+        <w:t>,</w:t>
       </w:r>
     </w:p>
     <w:p>
@@ -2759,8 +3976,20 @@
           <w:szCs w:val="20"/>
           <w:shd w:val="clear" w:color="auto" w:fill="FFFFFF"/>
         </w:rPr>
-        <w:t>output Co);</w:t>
-      </w:r>
+        <w:t>output Co</w:t>
+      </w:r>
+      <w:proofErr w:type="gramStart"/>
+      <w:r>
+        <w:rPr>
+          <w:rFonts w:ascii="微软雅黑" w:eastAsia="微软雅黑" w:hAnsi="微软雅黑"/>
+          <w:color w:val="202020"/>
+          <w:sz w:val="20"/>
+          <w:szCs w:val="20"/>
+          <w:shd w:val="clear" w:color="auto" w:fill="FFFFFF"/>
+        </w:rPr>
+        <w:t>);</w:t>
+      </w:r>
+      <w:proofErr w:type="gramEnd"/>
     </w:p>
     <w:p>
       <w:pPr>
@@ -2907,7 +4136,29 @@
           <w:szCs w:val="20"/>
           <w:shd w:val="clear" w:color="auto" w:fill="FFFFFF"/>
         </w:rPr>
-        <w:t>wire C0,C1,C2;</w:t>
+        <w:t>wire C</w:t>
+      </w:r>
+      <w:proofErr w:type="gramStart"/>
+      <w:r>
+        <w:rPr>
+          <w:rFonts w:ascii="微软雅黑" w:eastAsia="微软雅黑" w:hAnsi="微软雅黑"/>
+          <w:color w:val="202020"/>
+          <w:sz w:val="20"/>
+          <w:szCs w:val="20"/>
+          <w:shd w:val="clear" w:color="auto" w:fill="FFFFFF"/>
+        </w:rPr>
+        <w:t>0,C</w:t>
+      </w:r>
+      <w:proofErr w:type="gramEnd"/>
+      <w:r>
+        <w:rPr>
+          <w:rFonts w:ascii="微软雅黑" w:eastAsia="微软雅黑" w:hAnsi="微软雅黑"/>
+          <w:color w:val="202020"/>
+          <w:sz w:val="20"/>
+          <w:szCs w:val="20"/>
+          <w:shd w:val="clear" w:color="auto" w:fill="FFFFFF"/>
+        </w:rPr>
+        <w:t>1,C2;</w:t>
       </w:r>
     </w:p>
     <w:p>
@@ -2922,15 +4173,71 @@
           <w:shd w:val="clear" w:color="auto" w:fill="FFFFFF"/>
         </w:rPr>
       </w:pPr>
-      <w:r>
-        <w:rPr>
-          <w:rFonts w:ascii="微软雅黑" w:eastAsia="微软雅黑" w:hAnsi="微软雅黑"/>
-          <w:color w:val="202020"/>
-          <w:sz w:val="20"/>
-          <w:szCs w:val="20"/>
-          <w:shd w:val="clear" w:color="auto" w:fill="FFFFFF"/>
-        </w:rPr>
-        <w:t>full_adder U0(A[0],B[0],Ci,S[0],C0);</w:t>
+      <w:proofErr w:type="spellStart"/>
+      <w:r>
+        <w:rPr>
+          <w:rFonts w:ascii="微软雅黑" w:eastAsia="微软雅黑" w:hAnsi="微软雅黑"/>
+          <w:color w:val="202020"/>
+          <w:sz w:val="20"/>
+          <w:szCs w:val="20"/>
+          <w:shd w:val="clear" w:color="auto" w:fill="FFFFFF"/>
+        </w:rPr>
+        <w:t>full_adder</w:t>
+      </w:r>
+      <w:proofErr w:type="spellEnd"/>
+      <w:r>
+        <w:rPr>
+          <w:rFonts w:ascii="微软雅黑" w:eastAsia="微软雅黑" w:hAnsi="微软雅黑"/>
+          <w:color w:val="202020"/>
+          <w:sz w:val="20"/>
+          <w:szCs w:val="20"/>
+          <w:shd w:val="clear" w:color="auto" w:fill="FFFFFF"/>
+        </w:rPr>
+        <w:t xml:space="preserve"> U0(A[0</w:t>
+      </w:r>
+      <w:proofErr w:type="gramStart"/>
+      <w:r>
+        <w:rPr>
+          <w:rFonts w:ascii="微软雅黑" w:eastAsia="微软雅黑" w:hAnsi="微软雅黑"/>
+          <w:color w:val="202020"/>
+          <w:sz w:val="20"/>
+          <w:szCs w:val="20"/>
+          <w:shd w:val="clear" w:color="auto" w:fill="FFFFFF"/>
+        </w:rPr>
+        <w:t>],B</w:t>
+      </w:r>
+      <w:proofErr w:type="gramEnd"/>
+      <w:r>
+        <w:rPr>
+          <w:rFonts w:ascii="微软雅黑" w:eastAsia="微软雅黑" w:hAnsi="微软雅黑"/>
+          <w:color w:val="202020"/>
+          <w:sz w:val="20"/>
+          <w:szCs w:val="20"/>
+          <w:shd w:val="clear" w:color="auto" w:fill="FFFFFF"/>
+        </w:rPr>
+        <w:t>[0],</w:t>
+      </w:r>
+      <w:proofErr w:type="spellStart"/>
+      <w:r>
+        <w:rPr>
+          <w:rFonts w:ascii="微软雅黑" w:eastAsia="微软雅黑" w:hAnsi="微软雅黑"/>
+          <w:color w:val="202020"/>
+          <w:sz w:val="20"/>
+          <w:szCs w:val="20"/>
+          <w:shd w:val="clear" w:color="auto" w:fill="FFFFFF"/>
+        </w:rPr>
+        <w:t>Ci,S</w:t>
+      </w:r>
+      <w:proofErr w:type="spellEnd"/>
+      <w:r>
+        <w:rPr>
+          <w:rFonts w:ascii="微软雅黑" w:eastAsia="微软雅黑" w:hAnsi="微软雅黑"/>
+          <w:color w:val="202020"/>
+          <w:sz w:val="20"/>
+          <w:szCs w:val="20"/>
+          <w:shd w:val="clear" w:color="auto" w:fill="FFFFFF"/>
+        </w:rPr>
+        <w:t>[0],C0);</w:t>
       </w:r>
     </w:p>
     <w:p>
@@ -2945,15 +4252,49 @@
           <w:shd w:val="clear" w:color="auto" w:fill="FFFFFF"/>
         </w:rPr>
       </w:pPr>
-      <w:r>
-        <w:rPr>
-          <w:rFonts w:ascii="微软雅黑" w:eastAsia="微软雅黑" w:hAnsi="微软雅黑"/>
-          <w:color w:val="202020"/>
-          <w:sz w:val="20"/>
-          <w:szCs w:val="20"/>
-          <w:shd w:val="clear" w:color="auto" w:fill="FFFFFF"/>
-        </w:rPr>
-        <w:t>full_adder U1(A[1],B[1],C0,S[1],C1);</w:t>
+      <w:proofErr w:type="spellStart"/>
+      <w:r>
+        <w:rPr>
+          <w:rFonts w:ascii="微软雅黑" w:eastAsia="微软雅黑" w:hAnsi="微软雅黑"/>
+          <w:color w:val="202020"/>
+          <w:sz w:val="20"/>
+          <w:szCs w:val="20"/>
+          <w:shd w:val="clear" w:color="auto" w:fill="FFFFFF"/>
+        </w:rPr>
+        <w:t>full_adder</w:t>
+      </w:r>
+      <w:proofErr w:type="spellEnd"/>
+      <w:r>
+        <w:rPr>
+          <w:rFonts w:ascii="微软雅黑" w:eastAsia="微软雅黑" w:hAnsi="微软雅黑"/>
+          <w:color w:val="202020"/>
+          <w:sz w:val="20"/>
+          <w:szCs w:val="20"/>
+          <w:shd w:val="clear" w:color="auto" w:fill="FFFFFF"/>
+        </w:rPr>
+        <w:t xml:space="preserve"> U1(A[1</w:t>
+      </w:r>
+      <w:proofErr w:type="gramStart"/>
+      <w:r>
+        <w:rPr>
+          <w:rFonts w:ascii="微软雅黑" w:eastAsia="微软雅黑" w:hAnsi="微软雅黑"/>
+          <w:color w:val="202020"/>
+          <w:sz w:val="20"/>
+          <w:szCs w:val="20"/>
+          <w:shd w:val="clear" w:color="auto" w:fill="FFFFFF"/>
+        </w:rPr>
+        <w:t>],B</w:t>
+      </w:r>
+      <w:proofErr w:type="gramEnd"/>
+      <w:r>
+        <w:rPr>
+          <w:rFonts w:ascii="微软雅黑" w:eastAsia="微软雅黑" w:hAnsi="微软雅黑"/>
+          <w:color w:val="202020"/>
+          <w:sz w:val="20"/>
+          <w:szCs w:val="20"/>
+          <w:shd w:val="clear" w:color="auto" w:fill="FFFFFF"/>
+        </w:rPr>
+        <w:t>[1],C0,S[1],C1);</w:t>
       </w:r>
     </w:p>
     <w:p>
@@ -2968,15 +4309,49 @@
           <w:shd w:val="clear" w:color="auto" w:fill="FFFFFF"/>
         </w:rPr>
       </w:pPr>
-      <w:r>
-        <w:rPr>
-          <w:rFonts w:ascii="微软雅黑" w:eastAsia="微软雅黑" w:hAnsi="微软雅黑"/>
-          <w:color w:val="202020"/>
-          <w:sz w:val="20"/>
-          <w:szCs w:val="20"/>
-          <w:shd w:val="clear" w:color="auto" w:fill="FFFFFF"/>
-        </w:rPr>
-        <w:t>full_adder U2(A[2],B[2],C1,S[2],Co);</w:t>
+      <w:proofErr w:type="spellStart"/>
+      <w:r>
+        <w:rPr>
+          <w:rFonts w:ascii="微软雅黑" w:eastAsia="微软雅黑" w:hAnsi="微软雅黑"/>
+          <w:color w:val="202020"/>
+          <w:sz w:val="20"/>
+          <w:szCs w:val="20"/>
+          <w:shd w:val="clear" w:color="auto" w:fill="FFFFFF"/>
+        </w:rPr>
+        <w:t>full_adder</w:t>
+      </w:r>
+      <w:proofErr w:type="spellEnd"/>
+      <w:r>
+        <w:rPr>
+          <w:rFonts w:ascii="微软雅黑" w:eastAsia="微软雅黑" w:hAnsi="微软雅黑"/>
+          <w:color w:val="202020"/>
+          <w:sz w:val="20"/>
+          <w:szCs w:val="20"/>
+          <w:shd w:val="clear" w:color="auto" w:fill="FFFFFF"/>
+        </w:rPr>
+        <w:t xml:space="preserve"> U2(A[2</w:t>
+      </w:r>
+      <w:proofErr w:type="gramStart"/>
+      <w:r>
+        <w:rPr>
+          <w:rFonts w:ascii="微软雅黑" w:eastAsia="微软雅黑" w:hAnsi="微软雅黑"/>
+          <w:color w:val="202020"/>
+          <w:sz w:val="20"/>
+          <w:szCs w:val="20"/>
+          <w:shd w:val="clear" w:color="auto" w:fill="FFFFFF"/>
+        </w:rPr>
+        <w:t>],B</w:t>
+      </w:r>
+      <w:proofErr w:type="gramEnd"/>
+      <w:r>
+        <w:rPr>
+          <w:rFonts w:ascii="微软雅黑" w:eastAsia="微软雅黑" w:hAnsi="微软雅黑"/>
+          <w:color w:val="202020"/>
+          <w:sz w:val="20"/>
+          <w:szCs w:val="20"/>
+          <w:shd w:val="clear" w:color="auto" w:fill="FFFFFF"/>
+        </w:rPr>
+        <w:t>[2],C1,S[2],Co);</w:t>
       </w:r>
     </w:p>
     <w:p>
@@ -2991,6 +4366,7 @@
           <w:shd w:val="clear" w:color="auto" w:fill="FFFFFF"/>
         </w:rPr>
       </w:pPr>
+      <w:proofErr w:type="spellStart"/>
       <w:r>
         <w:rPr>
           <w:rFonts w:ascii="微软雅黑" w:eastAsia="微软雅黑" w:hAnsi="微软雅黑"/>
@@ -3001,6 +4377,7 @@
         </w:rPr>
         <w:t>endmodule</w:t>
       </w:r>
+      <w:proofErr w:type="spellEnd"/>
     </w:p>
     <w:p>
       <w:pPr>
@@ -3091,7 +4468,29 @@
           <w:szCs w:val="20"/>
           <w:shd w:val="clear" w:color="auto" w:fill="FFFFFF"/>
         </w:rPr>
-        <w:t>module serial_full_adder_3bit_tb();</w:t>
+        <w:t>module serial_full_adder_3bit_</w:t>
+      </w:r>
+      <w:proofErr w:type="gramStart"/>
+      <w:r>
+        <w:rPr>
+          <w:rFonts w:ascii="微软雅黑" w:eastAsia="微软雅黑" w:hAnsi="微软雅黑"/>
+          <w:color w:val="202020"/>
+          <w:sz w:val="20"/>
+          <w:szCs w:val="20"/>
+          <w:shd w:val="clear" w:color="auto" w:fill="FFFFFF"/>
+        </w:rPr>
+        <w:t>tb(</w:t>
+      </w:r>
+      <w:proofErr w:type="gramEnd"/>
+      <w:r>
+        <w:rPr>
+          <w:rFonts w:ascii="微软雅黑" w:eastAsia="微软雅黑" w:hAnsi="微软雅黑"/>
+          <w:color w:val="202020"/>
+          <w:sz w:val="20"/>
+          <w:szCs w:val="20"/>
+          <w:shd w:val="clear" w:color="auto" w:fill="FFFFFF"/>
+        </w:rPr>
+        <w:t>);</w:t>
       </w:r>
     </w:p>
     <w:p>
@@ -3115,7 +4514,29 @@
           <w:shd w:val="clear" w:color="auto" w:fill="FFFFFF"/>
         </w:rPr>
         <w:tab/>
-        <w:t xml:space="preserve"> reg [2:0] A,B;</w:t>
+        <w:t xml:space="preserve"> reg [2:0] </w:t>
+      </w:r>
+      <w:proofErr w:type="gramStart"/>
+      <w:r>
+        <w:rPr>
+          <w:rFonts w:ascii="微软雅黑" w:eastAsia="微软雅黑" w:hAnsi="微软雅黑"/>
+          <w:color w:val="202020"/>
+          <w:sz w:val="20"/>
+          <w:szCs w:val="20"/>
+          <w:shd w:val="clear" w:color="auto" w:fill="FFFFFF"/>
+        </w:rPr>
+        <w:t>A,B</w:t>
+      </w:r>
+      <w:proofErr w:type="gramEnd"/>
+      <w:r>
+        <w:rPr>
+          <w:rFonts w:ascii="微软雅黑" w:eastAsia="微软雅黑" w:hAnsi="微软雅黑"/>
+          <w:color w:val="202020"/>
+          <w:sz w:val="20"/>
+          <w:szCs w:val="20"/>
+          <w:shd w:val="clear" w:color="auto" w:fill="FFFFFF"/>
+        </w:rPr>
+        <w:t>;</w:t>
       </w:r>
     </w:p>
     <w:p>
@@ -3139,8 +4560,20 @@
           <w:shd w:val="clear" w:color="auto" w:fill="FFFFFF"/>
         </w:rPr>
         <w:tab/>
-        <w:t xml:space="preserve"> reg Ci;</w:t>
-      </w:r>
+        <w:t xml:space="preserve"> reg </w:t>
+      </w:r>
+      <w:proofErr w:type="gramStart"/>
+      <w:r>
+        <w:rPr>
+          <w:rFonts w:ascii="微软雅黑" w:eastAsia="微软雅黑" w:hAnsi="微软雅黑"/>
+          <w:color w:val="202020"/>
+          <w:sz w:val="20"/>
+          <w:szCs w:val="20"/>
+          <w:shd w:val="clear" w:color="auto" w:fill="FFFFFF"/>
+        </w:rPr>
+        <w:t>Ci;</w:t>
+      </w:r>
+      <w:proofErr w:type="gramEnd"/>
     </w:p>
     <w:p>
       <w:pPr>
@@ -3163,8 +4596,20 @@
           <w:shd w:val="clear" w:color="auto" w:fill="FFFFFF"/>
         </w:rPr>
         <w:tab/>
-        <w:t xml:space="preserve"> wire [2:0] S;</w:t>
-      </w:r>
+        <w:t xml:space="preserve"> wire [2:0] </w:t>
+      </w:r>
+      <w:proofErr w:type="gramStart"/>
+      <w:r>
+        <w:rPr>
+          <w:rFonts w:ascii="微软雅黑" w:eastAsia="微软雅黑" w:hAnsi="微软雅黑"/>
+          <w:color w:val="202020"/>
+          <w:sz w:val="20"/>
+          <w:szCs w:val="20"/>
+          <w:shd w:val="clear" w:color="auto" w:fill="FFFFFF"/>
+        </w:rPr>
+        <w:t>S;</w:t>
+      </w:r>
+      <w:proofErr w:type="gramEnd"/>
     </w:p>
     <w:p>
       <w:pPr>
@@ -3187,8 +4632,20 @@
           <w:shd w:val="clear" w:color="auto" w:fill="FFFFFF"/>
         </w:rPr>
         <w:tab/>
-        <w:t xml:space="preserve"> wire Co;</w:t>
-      </w:r>
+        <w:t xml:space="preserve"> wire </w:t>
+      </w:r>
+      <w:proofErr w:type="gramStart"/>
+      <w:r>
+        <w:rPr>
+          <w:rFonts w:ascii="微软雅黑" w:eastAsia="微软雅黑" w:hAnsi="微软雅黑"/>
+          <w:color w:val="202020"/>
+          <w:sz w:val="20"/>
+          <w:szCs w:val="20"/>
+          <w:shd w:val="clear" w:color="auto" w:fill="FFFFFF"/>
+        </w:rPr>
+        <w:t>Co;</w:t>
+      </w:r>
+      <w:proofErr w:type="gramEnd"/>
     </w:p>
     <w:p>
       <w:pPr>
@@ -3336,7 +4793,41 @@
           <w:shd w:val="clear" w:color="auto" w:fill="FFFFFF"/>
         </w:rPr>
         <w:tab/>
-        <w:t xml:space="preserve"> serial_full_adder_3bit U0(A,B,Ci,S,Co);</w:t>
+        <w:t xml:space="preserve"> serial_full_adder_3bit U0(</w:t>
+      </w:r>
+      <w:proofErr w:type="spellStart"/>
+      <w:proofErr w:type="gramStart"/>
+      <w:r>
+        <w:rPr>
+          <w:rFonts w:ascii="微软雅黑" w:eastAsia="微软雅黑" w:hAnsi="微软雅黑"/>
+          <w:color w:val="202020"/>
+          <w:sz w:val="20"/>
+          <w:szCs w:val="20"/>
+          <w:shd w:val="clear" w:color="auto" w:fill="FFFFFF"/>
+        </w:rPr>
+        <w:t>A,B</w:t>
+      </w:r>
+      <w:proofErr w:type="gramEnd"/>
+      <w:r>
+        <w:rPr>
+          <w:rFonts w:ascii="微软雅黑" w:eastAsia="微软雅黑" w:hAnsi="微软雅黑"/>
+          <w:color w:val="202020"/>
+          <w:sz w:val="20"/>
+          <w:szCs w:val="20"/>
+          <w:shd w:val="clear" w:color="auto" w:fill="FFFFFF"/>
+        </w:rPr>
+        <w:t>,Ci,S,Co</w:t>
+      </w:r>
+      <w:proofErr w:type="spellEnd"/>
+      <w:r>
+        <w:rPr>
+          <w:rFonts w:ascii="微软雅黑" w:eastAsia="微软雅黑" w:hAnsi="微软雅黑"/>
+          <w:color w:val="202020"/>
+          <w:sz w:val="20"/>
+          <w:szCs w:val="20"/>
+          <w:shd w:val="clear" w:color="auto" w:fill="FFFFFF"/>
+        </w:rPr>
+        <w:t>);</w:t>
       </w:r>
     </w:p>
     <w:p>
@@ -3408,7 +4899,141 @@
           <w:shd w:val="clear" w:color="auto" w:fill="FFFFFF"/>
         </w:rPr>
         <w:tab/>
-        <w:t xml:space="preserve">  $monitor($time,"\tA=%b,B=%b,Ci=%b,S=%b,Co=%b",A,B,Ci,S,Co);</w:t>
+        <w:t xml:space="preserve">  $monitor($time,"\</w:t>
+      </w:r>
+      <w:proofErr w:type="spellStart"/>
+      <w:r>
+        <w:rPr>
+          <w:rFonts w:ascii="微软雅黑" w:eastAsia="微软雅黑" w:hAnsi="微软雅黑"/>
+          <w:color w:val="202020"/>
+          <w:sz w:val="20"/>
+          <w:szCs w:val="20"/>
+          <w:shd w:val="clear" w:color="auto" w:fill="FFFFFF"/>
+        </w:rPr>
+        <w:t>tA</w:t>
+      </w:r>
+      <w:proofErr w:type="spellEnd"/>
+      <w:r>
+        <w:rPr>
+          <w:rFonts w:ascii="微软雅黑" w:eastAsia="微软雅黑" w:hAnsi="微软雅黑"/>
+          <w:color w:val="202020"/>
+          <w:sz w:val="20"/>
+          <w:szCs w:val="20"/>
+          <w:shd w:val="clear" w:color="auto" w:fill="FFFFFF"/>
+        </w:rPr>
+        <w:t>=%</w:t>
+      </w:r>
+      <w:proofErr w:type="spellStart"/>
+      <w:proofErr w:type="gramStart"/>
+      <w:r>
+        <w:rPr>
+          <w:rFonts w:ascii="微软雅黑" w:eastAsia="微软雅黑" w:hAnsi="微软雅黑"/>
+          <w:color w:val="202020"/>
+          <w:sz w:val="20"/>
+          <w:szCs w:val="20"/>
+          <w:shd w:val="clear" w:color="auto" w:fill="FFFFFF"/>
+        </w:rPr>
+        <w:t>b,B</w:t>
+      </w:r>
+      <w:proofErr w:type="spellEnd"/>
+      <w:proofErr w:type="gramEnd"/>
+      <w:r>
+        <w:rPr>
+          <w:rFonts w:ascii="微软雅黑" w:eastAsia="微软雅黑" w:hAnsi="微软雅黑"/>
+          <w:color w:val="202020"/>
+          <w:sz w:val="20"/>
+          <w:szCs w:val="20"/>
+          <w:shd w:val="clear" w:color="auto" w:fill="FFFFFF"/>
+        </w:rPr>
+        <w:t>=%</w:t>
+      </w:r>
+      <w:proofErr w:type="spellStart"/>
+      <w:r>
+        <w:rPr>
+          <w:rFonts w:ascii="微软雅黑" w:eastAsia="微软雅黑" w:hAnsi="微软雅黑"/>
+          <w:color w:val="202020"/>
+          <w:sz w:val="20"/>
+          <w:szCs w:val="20"/>
+          <w:shd w:val="clear" w:color="auto" w:fill="FFFFFF"/>
+        </w:rPr>
+        <w:t>b,Ci</w:t>
+      </w:r>
+      <w:proofErr w:type="spellEnd"/>
+      <w:r>
+        <w:rPr>
+          <w:rFonts w:ascii="微软雅黑" w:eastAsia="微软雅黑" w:hAnsi="微软雅黑"/>
+          <w:color w:val="202020"/>
+          <w:sz w:val="20"/>
+          <w:szCs w:val="20"/>
+          <w:shd w:val="clear" w:color="auto" w:fill="FFFFFF"/>
+        </w:rPr>
+        <w:t>=%</w:t>
+      </w:r>
+      <w:proofErr w:type="spellStart"/>
+      <w:r>
+        <w:rPr>
+          <w:rFonts w:ascii="微软雅黑" w:eastAsia="微软雅黑" w:hAnsi="微软雅黑"/>
+          <w:color w:val="202020"/>
+          <w:sz w:val="20"/>
+          <w:szCs w:val="20"/>
+          <w:shd w:val="clear" w:color="auto" w:fill="FFFFFF"/>
+        </w:rPr>
+        <w:t>b,S</w:t>
+      </w:r>
+      <w:proofErr w:type="spellEnd"/>
+      <w:r>
+        <w:rPr>
+          <w:rFonts w:ascii="微软雅黑" w:eastAsia="微软雅黑" w:hAnsi="微软雅黑"/>
+          <w:color w:val="202020"/>
+          <w:sz w:val="20"/>
+          <w:szCs w:val="20"/>
+          <w:shd w:val="clear" w:color="auto" w:fill="FFFFFF"/>
+        </w:rPr>
+        <w:t>=%</w:t>
+      </w:r>
+      <w:proofErr w:type="spellStart"/>
+      <w:r>
+        <w:rPr>
+          <w:rFonts w:ascii="微软雅黑" w:eastAsia="微软雅黑" w:hAnsi="微软雅黑"/>
+          <w:color w:val="202020"/>
+          <w:sz w:val="20"/>
+          <w:szCs w:val="20"/>
+          <w:shd w:val="clear" w:color="auto" w:fill="FFFFFF"/>
+        </w:rPr>
+        <w:t>b,Co</w:t>
+      </w:r>
+      <w:proofErr w:type="spellEnd"/>
+      <w:r>
+        <w:rPr>
+          <w:rFonts w:ascii="微软雅黑" w:eastAsia="微软雅黑" w:hAnsi="微软雅黑"/>
+          <w:color w:val="202020"/>
+          <w:sz w:val="20"/>
+          <w:szCs w:val="20"/>
+          <w:shd w:val="clear" w:color="auto" w:fill="FFFFFF"/>
+        </w:rPr>
+        <w:t>=%b",</w:t>
+      </w:r>
+      <w:proofErr w:type="spellStart"/>
+      <w:r>
+        <w:rPr>
+          <w:rFonts w:ascii="微软雅黑" w:eastAsia="微软雅黑" w:hAnsi="微软雅黑"/>
+          <w:color w:val="202020"/>
+          <w:sz w:val="20"/>
+          <w:szCs w:val="20"/>
+          <w:shd w:val="clear" w:color="auto" w:fill="FFFFFF"/>
+        </w:rPr>
+        <w:t>A,B,Ci,S,Co</w:t>
+      </w:r>
+      <w:proofErr w:type="spellEnd"/>
+      <w:r>
+        <w:rPr>
+          <w:rFonts w:ascii="微软雅黑" w:eastAsia="微软雅黑" w:hAnsi="微软雅黑"/>
+          <w:color w:val="202020"/>
+          <w:sz w:val="20"/>
+          <w:szCs w:val="20"/>
+          <w:shd w:val="clear" w:color="auto" w:fill="FFFFFF"/>
+        </w:rPr>
+        <w:t>);</w:t>
       </w:r>
     </w:p>
     <w:p>
@@ -3520,7 +5145,29 @@
           <w:shd w:val="clear" w:color="auto" w:fill="FFFFFF"/>
         </w:rPr>
         <w:tab/>
-        <w:t>A=3'b001;B=3'b001;Ci=0;</w:t>
+        <w:t>A=3'b</w:t>
+      </w:r>
+      <w:proofErr w:type="gramStart"/>
+      <w:r>
+        <w:rPr>
+          <w:rFonts w:ascii="微软雅黑" w:eastAsia="微软雅黑" w:hAnsi="微软雅黑"/>
+          <w:color w:val="202020"/>
+          <w:sz w:val="20"/>
+          <w:szCs w:val="20"/>
+          <w:shd w:val="clear" w:color="auto" w:fill="FFFFFF"/>
+        </w:rPr>
+        <w:t>001;B</w:t>
+      </w:r>
+      <w:proofErr w:type="gramEnd"/>
+      <w:r>
+        <w:rPr>
+          <w:rFonts w:ascii="微软雅黑" w:eastAsia="微软雅黑" w:hAnsi="微软雅黑"/>
+          <w:color w:val="202020"/>
+          <w:sz w:val="20"/>
+          <w:szCs w:val="20"/>
+          <w:shd w:val="clear" w:color="auto" w:fill="FFFFFF"/>
+        </w:rPr>
+        <w:t>=3'b001;Ci=0;</w:t>
       </w:r>
     </w:p>
     <w:p>
@@ -3574,7 +5221,29 @@
           <w:shd w:val="clear" w:color="auto" w:fill="FFFFFF"/>
         </w:rPr>
         <w:tab/>
-        <w:t>#20;A=3'b111;B=3'b001;</w:t>
+        <w:t>#</w:t>
+      </w:r>
+      <w:proofErr w:type="gramStart"/>
+      <w:r>
+        <w:rPr>
+          <w:rFonts w:ascii="微软雅黑" w:eastAsia="微软雅黑" w:hAnsi="微软雅黑"/>
+          <w:color w:val="202020"/>
+          <w:sz w:val="20"/>
+          <w:szCs w:val="20"/>
+          <w:shd w:val="clear" w:color="auto" w:fill="FFFFFF"/>
+        </w:rPr>
+        <w:t>20;A</w:t>
+      </w:r>
+      <w:proofErr w:type="gramEnd"/>
+      <w:r>
+        <w:rPr>
+          <w:rFonts w:ascii="微软雅黑" w:eastAsia="微软雅黑" w:hAnsi="微软雅黑"/>
+          <w:color w:val="202020"/>
+          <w:sz w:val="20"/>
+          <w:szCs w:val="20"/>
+          <w:shd w:val="clear" w:color="auto" w:fill="FFFFFF"/>
+        </w:rPr>
+        <w:t>=3'b111;B=3'b001;</w:t>
       </w:r>
     </w:p>
     <w:p>
@@ -3628,7 +5297,29 @@
           <w:shd w:val="clear" w:color="auto" w:fill="FFFFFF"/>
         </w:rPr>
         <w:tab/>
-        <w:t>#20;A=3'b101;B=3'b001;</w:t>
+        <w:t>#</w:t>
+      </w:r>
+      <w:proofErr w:type="gramStart"/>
+      <w:r>
+        <w:rPr>
+          <w:rFonts w:ascii="微软雅黑" w:eastAsia="微软雅黑" w:hAnsi="微软雅黑"/>
+          <w:color w:val="202020"/>
+          <w:sz w:val="20"/>
+          <w:szCs w:val="20"/>
+          <w:shd w:val="clear" w:color="auto" w:fill="FFFFFF"/>
+        </w:rPr>
+        <w:t>20;A</w:t>
+      </w:r>
+      <w:proofErr w:type="gramEnd"/>
+      <w:r>
+        <w:rPr>
+          <w:rFonts w:ascii="微软雅黑" w:eastAsia="微软雅黑" w:hAnsi="微软雅黑"/>
+          <w:color w:val="202020"/>
+          <w:sz w:val="20"/>
+          <w:szCs w:val="20"/>
+          <w:shd w:val="clear" w:color="auto" w:fill="FFFFFF"/>
+        </w:rPr>
+        <w:t>=3'b101;B=3'b001;</w:t>
       </w:r>
     </w:p>
     <w:p>
@@ -3682,7 +5373,29 @@
           <w:shd w:val="clear" w:color="auto" w:fill="FFFFFF"/>
         </w:rPr>
         <w:tab/>
-        <w:t>#20;A=3'b001;B=3'b000;Ci=1;</w:t>
+        <w:t>#</w:t>
+      </w:r>
+      <w:proofErr w:type="gramStart"/>
+      <w:r>
+        <w:rPr>
+          <w:rFonts w:ascii="微软雅黑" w:eastAsia="微软雅黑" w:hAnsi="微软雅黑"/>
+          <w:color w:val="202020"/>
+          <w:sz w:val="20"/>
+          <w:szCs w:val="20"/>
+          <w:shd w:val="clear" w:color="auto" w:fill="FFFFFF"/>
+        </w:rPr>
+        <w:t>20;A</w:t>
+      </w:r>
+      <w:proofErr w:type="gramEnd"/>
+      <w:r>
+        <w:rPr>
+          <w:rFonts w:ascii="微软雅黑" w:eastAsia="微软雅黑" w:hAnsi="微软雅黑"/>
+          <w:color w:val="202020"/>
+          <w:sz w:val="20"/>
+          <w:szCs w:val="20"/>
+          <w:shd w:val="clear" w:color="auto" w:fill="FFFFFF"/>
+        </w:rPr>
+        <w:t>=3'b001;B=3'b000;Ci=1;</w:t>
       </w:r>
       <w:r>
         <w:rPr>
@@ -3757,7 +5470,29 @@
           <w:shd w:val="clear" w:color="auto" w:fill="FFFFFF"/>
         </w:rPr>
         <w:tab/>
-        <w:t>#20;$stop;</w:t>
+        <w:t>#</w:t>
+      </w:r>
+      <w:proofErr w:type="gramStart"/>
+      <w:r>
+        <w:rPr>
+          <w:rFonts w:ascii="微软雅黑" w:eastAsia="微软雅黑" w:hAnsi="微软雅黑"/>
+          <w:color w:val="202020"/>
+          <w:sz w:val="20"/>
+          <w:szCs w:val="20"/>
+          <w:shd w:val="clear" w:color="auto" w:fill="FFFFFF"/>
+        </w:rPr>
+        <w:t>20;$</w:t>
+      </w:r>
+      <w:proofErr w:type="gramEnd"/>
+      <w:r>
+        <w:rPr>
+          <w:rFonts w:ascii="微软雅黑" w:eastAsia="微软雅黑" w:hAnsi="微软雅黑"/>
+          <w:color w:val="202020"/>
+          <w:sz w:val="20"/>
+          <w:szCs w:val="20"/>
+          <w:shd w:val="clear" w:color="auto" w:fill="FFFFFF"/>
+        </w:rPr>
+        <w:t>stop;</w:t>
       </w:r>
       <w:r>
         <w:rPr>
@@ -3817,6 +5552,7 @@
           <w:shd w:val="clear" w:color="auto" w:fill="FFFFFF"/>
         </w:rPr>
       </w:pPr>
+      <w:proofErr w:type="spellStart"/>
       <w:r>
         <w:rPr>
           <w:rFonts w:ascii="微软雅黑" w:eastAsia="微软雅黑" w:hAnsi="微软雅黑"/>
@@ -3827,31 +5563,75 @@
         </w:rPr>
         <w:t>endmodule</w:t>
       </w:r>
-    </w:p>
-    <w:p>
-      <w:pPr>
-        <w:pStyle w:val="a5"/>
-        <w:ind w:left="780" w:firstLineChars="0" w:firstLine="0"/>
-        <w:rPr>
-          <w:rFonts w:ascii="微软雅黑" w:eastAsia="微软雅黑" w:hAnsi="微软雅黑"/>
-          <w:color w:val="202020"/>
-          <w:sz w:val="20"/>
-          <w:szCs w:val="20"/>
-          <w:shd w:val="clear" w:color="auto" w:fill="FFFFFF"/>
-        </w:rPr>
-      </w:pPr>
-    </w:p>
-    <w:p>
-      <w:pPr>
-        <w:rPr>
-          <w:rFonts w:ascii="微软雅黑" w:eastAsia="微软雅黑" w:hAnsi="微软雅黑"/>
-          <w:color w:val="202020"/>
-          <w:sz w:val="20"/>
-          <w:szCs w:val="20"/>
-          <w:shd w:val="clear" w:color="auto" w:fill="FFFFFF"/>
-        </w:rPr>
-      </w:pPr>
-      <w:r>
+      <w:proofErr w:type="spellEnd"/>
+    </w:p>
+    <w:p>
+      <w:pPr>
+        <w:spacing w:line="240" w:lineRule="atLeast"/>
+        <w:rPr>
+          <w:rFonts w:ascii="黑体" w:eastAsia="黑体" w:hAnsi="黑体"/>
+          <w:b/>
+          <w:bCs/>
+          <w:color w:val="202020"/>
+          <w:sz w:val="20"/>
+          <w:szCs w:val="20"/>
+          <w:shd w:val="clear" w:color="auto" w:fill="FFFFFF"/>
+        </w:rPr>
+      </w:pPr>
+      <w:r>
+        <w:rPr>
+          <w:rFonts w:ascii="黑体" w:eastAsia="黑体" w:hAnsi="黑体" w:hint="eastAsia"/>
+          <w:b/>
+          <w:bCs/>
+          <w:color w:val="202020"/>
+          <w:sz w:val="20"/>
+          <w:szCs w:val="20"/>
+          <w:shd w:val="clear" w:color="auto" w:fill="FFFFFF"/>
+        </w:rPr>
+        <w:t>所有工程文件均已上传至</w:t>
+      </w:r>
+      <w:proofErr w:type="spellStart"/>
+      <w:r>
+        <w:rPr>
+          <w:rFonts w:ascii="黑体" w:eastAsia="黑体" w:hAnsi="黑体" w:hint="eastAsia"/>
+          <w:b/>
+          <w:bCs/>
+          <w:color w:val="202020"/>
+          <w:sz w:val="20"/>
+          <w:szCs w:val="20"/>
+          <w:shd w:val="clear" w:color="auto" w:fill="FFFFFF"/>
+        </w:rPr>
+        <w:t>G</w:t>
+      </w:r>
+      <w:r>
+        <w:rPr>
+          <w:rFonts w:ascii="黑体" w:eastAsia="黑体" w:hAnsi="黑体"/>
+          <w:b/>
+          <w:bCs/>
+          <w:color w:val="202020"/>
+          <w:sz w:val="20"/>
+          <w:szCs w:val="20"/>
+          <w:shd w:val="clear" w:color="auto" w:fill="FFFFFF"/>
+        </w:rPr>
+        <w:t>ithub</w:t>
+      </w:r>
+      <w:proofErr w:type="spellEnd"/>
+      <w:r>
+        <w:rPr>
+          <w:rFonts w:ascii="黑体" w:eastAsia="黑体" w:hAnsi="黑体"/>
+          <w:b/>
+          <w:bCs/>
+          <w:color w:val="202020"/>
+          <w:sz w:val="20"/>
+          <w:szCs w:val="20"/>
+          <w:shd w:val="clear" w:color="auto" w:fill="FFFFFF"/>
+        </w:rPr>
+        <w:t>:</w:t>
+      </w:r>
+    </w:p>
+    <w:p>
+      <w:pPr>
+        <w:spacing w:line="240" w:lineRule="atLeast"/>
         <w:rPr>
           <w:rFonts w:ascii="微软雅黑" w:eastAsia="微软雅黑" w:hAnsi="微软雅黑" w:hint="eastAsia"/>
           <w:color w:val="202020"/>
@@ -3859,6 +5639,108 @@
           <w:szCs w:val="20"/>
           <w:shd w:val="clear" w:color="auto" w:fill="FFFFFF"/>
         </w:rPr>
+      </w:pPr>
+      <w:hyperlink r:id="rId10" w:history="1">
+        <w:r>
+          <w:rPr>
+            <w:rStyle w:val="aa"/>
+            <w:rFonts w:ascii="微软雅黑" w:eastAsia="微软雅黑" w:hAnsi="微软雅黑"/>
+            <w:sz w:val="20"/>
+            <w:szCs w:val="20"/>
+            <w:shd w:val="clear" w:color="auto" w:fill="FFFFFF"/>
+          </w:rPr>
+          <w:t>https://github.com/MYH0/Al</w:t>
+        </w:r>
+        <w:r>
+          <w:rPr>
+            <w:rStyle w:val="aa"/>
+            <w:rFonts w:ascii="微软雅黑" w:eastAsia="微软雅黑" w:hAnsi="微软雅黑"/>
+            <w:sz w:val="20"/>
+            <w:szCs w:val="20"/>
+            <w:shd w:val="clear" w:color="auto" w:fill="FFFFFF"/>
+          </w:rPr>
+          <w:t>tera</w:t>
+        </w:r>
+        <w:r>
+          <w:rPr>
+            <w:rStyle w:val="aa"/>
+            <w:rFonts w:ascii="微软雅黑" w:eastAsia="微软雅黑" w:hAnsi="微软雅黑"/>
+            <w:sz w:val="20"/>
+            <w:szCs w:val="20"/>
+            <w:shd w:val="clear" w:color="auto" w:fill="FFFFFF"/>
+          </w:rPr>
+          <w:t>/</w:t>
+        </w:r>
+        <w:r>
+          <w:rPr>
+            <w:rStyle w:val="aa"/>
+            <w:rFonts w:ascii="微软雅黑" w:eastAsia="微软雅黑" w:hAnsi="微软雅黑"/>
+            <w:sz w:val="20"/>
+            <w:szCs w:val="20"/>
+            <w:shd w:val="clear" w:color="auto" w:fill="FFFFFF"/>
+          </w:rPr>
+          <w:t>tree</w:t>
+        </w:r>
+        <w:r>
+          <w:rPr>
+            <w:rStyle w:val="aa"/>
+            <w:rFonts w:ascii="微软雅黑" w:eastAsia="微软雅黑" w:hAnsi="微软雅黑"/>
+            <w:sz w:val="20"/>
+            <w:szCs w:val="20"/>
+            <w:shd w:val="clear" w:color="auto" w:fill="FFFFFF"/>
+          </w:rPr>
+          <w:t>/</w:t>
+        </w:r>
+        <w:r>
+          <w:rPr>
+            <w:rStyle w:val="aa"/>
+            <w:rFonts w:ascii="微软雅黑" w:eastAsia="微软雅黑" w:hAnsi="微软雅黑"/>
+            <w:sz w:val="20"/>
+            <w:szCs w:val="20"/>
+            <w:shd w:val="clear" w:color="auto" w:fill="FFFFFF"/>
+          </w:rPr>
+          <w:t>main/</w:t>
+        </w:r>
+        <w:r>
+          <w:rPr>
+            <w:rStyle w:val="aa"/>
+            <w:rFonts w:ascii="微软雅黑" w:eastAsia="微软雅黑" w:hAnsi="微软雅黑"/>
+            <w:sz w:val="20"/>
+            <w:szCs w:val="20"/>
+            <w:shd w:val="clear" w:color="auto" w:fill="FFFFFF"/>
+          </w:rPr>
+          <w:t>C</w:t>
+        </w:r>
+        <w:r>
+          <w:rPr>
+            <w:rStyle w:val="aa"/>
+            <w:rFonts w:ascii="微软雅黑" w:eastAsia="微软雅黑" w:hAnsi="微软雅黑"/>
+            <w:sz w:val="20"/>
+            <w:szCs w:val="20"/>
+            <w:shd w:val="clear" w:color="auto" w:fill="FFFFFF"/>
+          </w:rPr>
+          <w:t>yclone%20IV%20E/EP4CE10F17C8/Homework/H1</w:t>
+        </w:r>
+      </w:hyperlink>
+    </w:p>
+    <w:p>
+      <w:pPr>
+        <w:rPr>
+          <w:rFonts w:ascii="微软雅黑" w:eastAsia="微软雅黑" w:hAnsi="微软雅黑"/>
+          <w:color w:val="202020"/>
+          <w:sz w:val="20"/>
+          <w:szCs w:val="20"/>
+          <w:shd w:val="clear" w:color="auto" w:fill="FFFFFF"/>
+        </w:rPr>
+      </w:pPr>
+      <w:r>
+        <w:rPr>
+          <w:rFonts w:ascii="微软雅黑" w:eastAsia="微软雅黑" w:hAnsi="微软雅黑" w:hint="eastAsia"/>
+          <w:color w:val="202020"/>
+          <w:sz w:val="20"/>
+          <w:szCs w:val="20"/>
+          <w:shd w:val="clear" w:color="auto" w:fill="FFFFFF"/>
+        </w:rPr>
         <w:t>五、</w:t>
       </w:r>
       <w:r>
@@ -3879,7 +5761,29 @@
           <w:szCs w:val="20"/>
           <w:shd w:val="clear" w:color="auto" w:fill="FFFFFF"/>
         </w:rPr>
-        <w:t>（使用Modelsim-Altera进行仿真）</w:t>
+        <w:t>（使用</w:t>
+      </w:r>
+      <w:proofErr w:type="spellStart"/>
+      <w:r>
+        <w:rPr>
+          <w:rFonts w:ascii="微软雅黑" w:eastAsia="微软雅黑" w:hAnsi="微软雅黑" w:hint="eastAsia"/>
+          <w:color w:val="202020"/>
+          <w:sz w:val="20"/>
+          <w:szCs w:val="20"/>
+          <w:shd w:val="clear" w:color="auto" w:fill="FFFFFF"/>
+        </w:rPr>
+        <w:t>Modelsim</w:t>
+      </w:r>
+      <w:proofErr w:type="spellEnd"/>
+      <w:r>
+        <w:rPr>
+          <w:rFonts w:ascii="微软雅黑" w:eastAsia="微软雅黑" w:hAnsi="微软雅黑" w:hint="eastAsia"/>
+          <w:color w:val="202020"/>
+          <w:sz w:val="20"/>
+          <w:szCs w:val="20"/>
+          <w:shd w:val="clear" w:color="auto" w:fill="FFFFFF"/>
+        </w:rPr>
+        <w:t>-Altera进行仿真）</w:t>
       </w:r>
       <w:r>
         <w:rPr>
@@ -3940,6 +5844,7 @@
           <w:szCs w:val="20"/>
           <w:shd w:val="clear" w:color="auto" w:fill="FFFFFF"/>
         </w:rPr>
+        <w:lastRenderedPageBreak/>
         <w:drawing>
           <wp:inline distT="0" distB="0" distL="0" distR="0" wp14:anchorId="09C640B0" wp14:editId="60552BA1">
             <wp:extent cx="5266690" cy="2962910"/>
@@ -3953,104 +5858,6 @@
                 <pic:pic xmlns:pic="http://schemas.openxmlformats.org/drawingml/2006/picture">
                   <pic:nvPicPr>
                     <pic:cNvPr id="0" name="Picture 13"/>
-                    <pic:cNvPicPr>
-                      <a:picLocks noChangeAspect="1" noChangeArrowheads="1"/>
-                    </pic:cNvPicPr>
-                  </pic:nvPicPr>
-                  <pic:blipFill>
-                    <a:blip r:embed="rId10" cstate="print">
-                      <a:extLst>
-                        <a:ext uri="{28A0092B-C50C-407E-A947-70E740481C1C}">
-                          <a14:useLocalDpi xmlns:a14="http://schemas.microsoft.com/office/drawing/2010/main" val="0"/>
-                        </a:ext>
-                      </a:extLst>
-                    </a:blip>
-                    <a:srcRect/>
-                    <a:stretch>
-                      <a:fillRect/>
-                    </a:stretch>
-                  </pic:blipFill>
-                  <pic:spPr bwMode="auto">
-                    <a:xfrm>
-                      <a:off x="0" y="0"/>
-                      <a:ext cx="5266690" cy="2962910"/>
-                    </a:xfrm>
-                    <a:prstGeom prst="rect">
-                      <a:avLst/>
-                    </a:prstGeom>
-                    <a:noFill/>
-                    <a:ln>
-                      <a:noFill/>
-                    </a:ln>
-                  </pic:spPr>
-                </pic:pic>
-              </a:graphicData>
-            </a:graphic>
-          </wp:inline>
-        </w:drawing>
-      </w:r>
-    </w:p>
-    <w:p>
-      <w:pPr>
-        <w:pStyle w:val="a5"/>
-        <w:numPr>
-          <w:ilvl w:val="0"/>
-          <w:numId w:val="13"/>
-        </w:numPr>
-        <w:ind w:firstLineChars="0"/>
-        <w:rPr>
-          <w:rFonts w:ascii="微软雅黑" w:eastAsia="微软雅黑" w:hAnsi="微软雅黑"/>
-          <w:color w:val="202020"/>
-          <w:sz w:val="20"/>
-          <w:szCs w:val="20"/>
-          <w:shd w:val="clear" w:color="auto" w:fill="FFFFFF"/>
-        </w:rPr>
-      </w:pPr>
-      <w:r>
-        <w:rPr>
-          <w:rFonts w:ascii="微软雅黑" w:eastAsia="微软雅黑" w:hAnsi="微软雅黑" w:hint="eastAsia"/>
-          <w:color w:val="202020"/>
-          <w:sz w:val="20"/>
-          <w:szCs w:val="20"/>
-          <w:shd w:val="clear" w:color="auto" w:fill="FFFFFF"/>
-        </w:rPr>
-        <w:lastRenderedPageBreak/>
-        <w:t>3bit的串行进行全加器：</w:t>
-      </w:r>
-    </w:p>
-    <w:p>
-      <w:pPr>
-        <w:ind w:left="780"/>
-        <w:rPr>
-          <w:rFonts w:ascii="微软雅黑" w:eastAsia="微软雅黑" w:hAnsi="微软雅黑"/>
-          <w:color w:val="202020"/>
-          <w:sz w:val="20"/>
-          <w:szCs w:val="20"/>
-          <w:shd w:val="clear" w:color="auto" w:fill="FFFFFF"/>
-        </w:rPr>
-      </w:pPr>
-      <w:r>
-        <w:rPr>
-          <w:rFonts w:ascii="微软雅黑" w:eastAsia="微软雅黑" w:hAnsi="微软雅黑" w:hint="eastAsia"/>
-          <w:noProof/>
-          <w:color w:val="202020"/>
-          <w:sz w:val="20"/>
-          <w:szCs w:val="20"/>
-          <w:shd w:val="clear" w:color="auto" w:fill="FFFFFF"/>
-        </w:rPr>
-        <w:drawing>
-          <wp:inline distT="0" distB="0" distL="0" distR="0" wp14:anchorId="4CAED49F" wp14:editId="4610C3A2">
-            <wp:extent cx="5266690" cy="2962910"/>
-            <wp:effectExtent l="0" t="0" r="0" b="8890"/>
-            <wp:docPr id="5" name="图片 5"/>
-            <wp:cNvGraphicFramePr>
-              <a:graphicFrameLocks xmlns:a="http://schemas.openxmlformats.org/drawingml/2006/main" noChangeAspect="1"/>
-            </wp:cNvGraphicFramePr>
-            <a:graphic xmlns:a="http://schemas.openxmlformats.org/drawingml/2006/main">
-              <a:graphicData uri="http://schemas.openxmlformats.org/drawingml/2006/picture">
-                <pic:pic xmlns:pic="http://schemas.openxmlformats.org/drawingml/2006/picture">
-                  <pic:nvPicPr>
-                    <pic:cNvPr id="0" name="Picture 10"/>
                     <pic:cNvPicPr>
                       <a:picLocks noChangeAspect="1" noChangeArrowheads="1"/>
                     </pic:cNvPicPr>
@@ -4090,61 +5897,10 @@
     </w:p>
     <w:p>
       <w:pPr>
-        <w:rPr>
-          <w:rFonts w:ascii="微软雅黑" w:eastAsia="微软雅黑" w:hAnsi="微软雅黑"/>
-          <w:color w:val="202020"/>
-          <w:sz w:val="20"/>
-          <w:szCs w:val="20"/>
-          <w:shd w:val="clear" w:color="auto" w:fill="FFFFFF"/>
-        </w:rPr>
-      </w:pPr>
-      <w:r>
-        <w:rPr>
-          <w:rFonts w:ascii="微软雅黑" w:eastAsia="微软雅黑" w:hAnsi="微软雅黑" w:hint="eastAsia"/>
-          <w:color w:val="202020"/>
-          <w:sz w:val="20"/>
-          <w:szCs w:val="20"/>
-          <w:shd w:val="clear" w:color="auto" w:fill="FFFFFF"/>
-        </w:rPr>
-        <w:t>六、</w:t>
-      </w:r>
-      <w:r>
-        <w:rPr>
-          <w:rFonts w:ascii="微软雅黑" w:eastAsia="微软雅黑" w:hAnsi="微软雅黑" w:hint="eastAsia"/>
-          <w:color w:val="202020"/>
-          <w:sz w:val="20"/>
-          <w:szCs w:val="20"/>
-          <w:shd w:val="clear" w:color="auto" w:fill="FFFFFF"/>
-        </w:rPr>
-        <w:t>时序仿真</w:t>
-      </w:r>
-      <w:r>
-        <w:rPr>
-          <w:rFonts w:ascii="微软雅黑" w:eastAsia="微软雅黑" w:hAnsi="微软雅黑" w:hint="eastAsia"/>
-          <w:color w:val="202020"/>
-          <w:sz w:val="20"/>
-          <w:szCs w:val="20"/>
-          <w:shd w:val="clear" w:color="auto" w:fill="FFFFFF"/>
-        </w:rPr>
-        <w:t>（建立VWF文件进行仿真）</w:t>
-      </w:r>
-      <w:r>
-        <w:rPr>
-          <w:rFonts w:ascii="微软雅黑" w:eastAsia="微软雅黑" w:hAnsi="微软雅黑" w:hint="eastAsia"/>
-          <w:color w:val="202020"/>
-          <w:sz w:val="20"/>
-          <w:szCs w:val="20"/>
-          <w:shd w:val="clear" w:color="auto" w:fill="FFFFFF"/>
-        </w:rPr>
-        <w:t>：</w:t>
-      </w:r>
-    </w:p>
-    <w:p>
-      <w:pPr>
         <w:pStyle w:val="a5"/>
         <w:numPr>
           <w:ilvl w:val="0"/>
-          <w:numId w:val="8"/>
+          <w:numId w:val="13"/>
         </w:numPr>
         <w:ind w:firstLineChars="0"/>
         <w:rPr>
@@ -4163,43 +5919,12 @@
           <w:szCs w:val="20"/>
           <w:shd w:val="clear" w:color="auto" w:fill="FFFFFF"/>
         </w:rPr>
-        <w:t>3bit的超前进位全加器：</w:t>
-      </w:r>
-      <w:r>
-        <w:rPr>
-          <w:rFonts w:ascii="微软雅黑" w:eastAsia="微软雅黑" w:hAnsi="微软雅黑" w:hint="eastAsia"/>
-          <w:color w:val="202020"/>
-          <w:sz w:val="20"/>
-          <w:szCs w:val="20"/>
-          <w:shd w:val="clear" w:color="auto" w:fill="FFFFFF"/>
-        </w:rPr>
-        <w:t>8</w:t>
-      </w:r>
-      <w:r>
-        <w:rPr>
-          <w:rFonts w:ascii="微软雅黑" w:eastAsia="微软雅黑" w:hAnsi="微软雅黑"/>
-          <w:color w:val="202020"/>
-          <w:sz w:val="20"/>
-          <w:szCs w:val="20"/>
-          <w:shd w:val="clear" w:color="auto" w:fill="FFFFFF"/>
-        </w:rPr>
-        <w:t>.657</w:t>
-      </w:r>
-      <w:r>
-        <w:rPr>
-          <w:rFonts w:ascii="微软雅黑" w:eastAsia="微软雅黑" w:hAnsi="微软雅黑" w:hint="eastAsia"/>
-          <w:color w:val="202020"/>
-          <w:sz w:val="20"/>
-          <w:szCs w:val="20"/>
-          <w:shd w:val="clear" w:color="auto" w:fill="FFFFFF"/>
-        </w:rPr>
-        <w:t>ns</w:t>
-      </w:r>
-    </w:p>
-    <w:p>
-      <w:pPr>
-        <w:pStyle w:val="a5"/>
-        <w:ind w:left="780" w:firstLineChars="0" w:firstLine="0"/>
+        <w:t>3bit的串行进行全加器：</w:t>
+      </w:r>
+    </w:p>
+    <w:p>
+      <w:pPr>
+        <w:ind w:left="780"/>
         <w:rPr>
           <w:rFonts w:ascii="微软雅黑" w:eastAsia="微软雅黑" w:hAnsi="微软雅黑"/>
           <w:color w:val="202020"/>
@@ -4218,10 +5943,10 @@
           <w:shd w:val="clear" w:color="auto" w:fill="FFFFFF"/>
         </w:rPr>
         <w:drawing>
-          <wp:inline distT="0" distB="0" distL="0" distR="0" wp14:anchorId="26D0A34A" wp14:editId="6E1AACD7">
+          <wp:inline distT="0" distB="0" distL="0" distR="0" wp14:anchorId="4CAED49F" wp14:editId="4610C3A2">
             <wp:extent cx="5266690" cy="2962910"/>
             <wp:effectExtent l="0" t="0" r="0" b="8890"/>
-            <wp:docPr id="10" name="图片 10"/>
+            <wp:docPr id="5" name="图片 5"/>
             <wp:cNvGraphicFramePr>
               <a:graphicFrameLocks xmlns:a="http://schemas.openxmlformats.org/drawingml/2006/main" noChangeAspect="1"/>
             </wp:cNvGraphicFramePr>
@@ -4229,7 +5954,7 @@
               <a:graphicData uri="http://schemas.openxmlformats.org/drawingml/2006/picture">
                 <pic:pic xmlns:pic="http://schemas.openxmlformats.org/drawingml/2006/picture">
                   <pic:nvPicPr>
-                    <pic:cNvPr id="0" name="Picture 15"/>
+                    <pic:cNvPr id="0" name="Picture 10"/>
                     <pic:cNvPicPr>
                       <a:picLocks noChangeAspect="1" noChangeArrowheads="1"/>
                     </pic:cNvPicPr>
@@ -4269,6 +5994,57 @@
     </w:p>
     <w:p>
       <w:pPr>
+        <w:rPr>
+          <w:rFonts w:ascii="微软雅黑" w:eastAsia="微软雅黑" w:hAnsi="微软雅黑"/>
+          <w:color w:val="202020"/>
+          <w:sz w:val="20"/>
+          <w:szCs w:val="20"/>
+          <w:shd w:val="clear" w:color="auto" w:fill="FFFFFF"/>
+        </w:rPr>
+      </w:pPr>
+      <w:r>
+        <w:rPr>
+          <w:rFonts w:ascii="微软雅黑" w:eastAsia="微软雅黑" w:hAnsi="微软雅黑" w:hint="eastAsia"/>
+          <w:color w:val="202020"/>
+          <w:sz w:val="20"/>
+          <w:szCs w:val="20"/>
+          <w:shd w:val="clear" w:color="auto" w:fill="FFFFFF"/>
+        </w:rPr>
+        <w:t>六、</w:t>
+      </w:r>
+      <w:r>
+        <w:rPr>
+          <w:rFonts w:ascii="微软雅黑" w:eastAsia="微软雅黑" w:hAnsi="微软雅黑" w:hint="eastAsia"/>
+          <w:color w:val="202020"/>
+          <w:sz w:val="20"/>
+          <w:szCs w:val="20"/>
+          <w:shd w:val="clear" w:color="auto" w:fill="FFFFFF"/>
+        </w:rPr>
+        <w:t>时序仿真</w:t>
+      </w:r>
+      <w:r>
+        <w:rPr>
+          <w:rFonts w:ascii="微软雅黑" w:eastAsia="微软雅黑" w:hAnsi="微软雅黑" w:hint="eastAsia"/>
+          <w:color w:val="202020"/>
+          <w:sz w:val="20"/>
+          <w:szCs w:val="20"/>
+          <w:shd w:val="clear" w:color="auto" w:fill="FFFFFF"/>
+        </w:rPr>
+        <w:t>（建立VWF文件进行仿真）</w:t>
+      </w:r>
+      <w:r>
+        <w:rPr>
+          <w:rFonts w:ascii="微软雅黑" w:eastAsia="微软雅黑" w:hAnsi="微软雅黑" w:hint="eastAsia"/>
+          <w:color w:val="202020"/>
+          <w:sz w:val="20"/>
+          <w:szCs w:val="20"/>
+          <w:shd w:val="clear" w:color="auto" w:fill="FFFFFF"/>
+        </w:rPr>
+        <w:t>：</w:t>
+      </w:r>
+    </w:p>
+    <w:p>
+      <w:pPr>
         <w:pStyle w:val="a5"/>
         <w:numPr>
           <w:ilvl w:val="0"/>
@@ -4291,7 +6067,7 @@
           <w:szCs w:val="20"/>
           <w:shd w:val="clear" w:color="auto" w:fill="FFFFFF"/>
         </w:rPr>
-        <w:t>3bit的串行进行全加器：</w:t>
+        <w:t>3bit的超前进位全加器：</w:t>
       </w:r>
       <w:r>
         <w:rPr>
@@ -4311,12 +6087,23 @@
           <w:szCs w:val="20"/>
           <w:shd w:val="clear" w:color="auto" w:fill="FFFFFF"/>
         </w:rPr>
-        <w:t>.952ns</w:t>
-      </w:r>
-    </w:p>
-    <w:p>
-      <w:pPr>
-        <w:ind w:left="780"/>
+        <w:t>.657</w:t>
+      </w:r>
+      <w:r>
+        <w:rPr>
+          <w:rFonts w:ascii="微软雅黑" w:eastAsia="微软雅黑" w:hAnsi="微软雅黑" w:hint="eastAsia"/>
+          <w:color w:val="202020"/>
+          <w:sz w:val="20"/>
+          <w:szCs w:val="20"/>
+          <w:shd w:val="clear" w:color="auto" w:fill="FFFFFF"/>
+        </w:rPr>
+        <w:t>ns</w:t>
+      </w:r>
+    </w:p>
+    <w:p>
+      <w:pPr>
+        <w:pStyle w:val="a5"/>
+        <w:ind w:left="780" w:firstLineChars="0" w:firstLine="0"/>
         <w:rPr>
           <w:rFonts w:ascii="微软雅黑" w:eastAsia="微软雅黑" w:hAnsi="微软雅黑"/>
           <w:color w:val="202020"/>
@@ -4335,6 +6122,123 @@
           <w:shd w:val="clear" w:color="auto" w:fill="FFFFFF"/>
         </w:rPr>
         <w:lastRenderedPageBreak/>
+        <w:drawing>
+          <wp:inline distT="0" distB="0" distL="0" distR="0" wp14:anchorId="26D0A34A" wp14:editId="6E1AACD7">
+            <wp:extent cx="5266690" cy="2962910"/>
+            <wp:effectExtent l="0" t="0" r="0" b="8890"/>
+            <wp:docPr id="10" name="图片 10"/>
+            <wp:cNvGraphicFramePr>
+              <a:graphicFrameLocks xmlns:a="http://schemas.openxmlformats.org/drawingml/2006/main" noChangeAspect="1"/>
+            </wp:cNvGraphicFramePr>
+            <a:graphic xmlns:a="http://schemas.openxmlformats.org/drawingml/2006/main">
+              <a:graphicData uri="http://schemas.openxmlformats.org/drawingml/2006/picture">
+                <pic:pic xmlns:pic="http://schemas.openxmlformats.org/drawingml/2006/picture">
+                  <pic:nvPicPr>
+                    <pic:cNvPr id="0" name="Picture 15"/>
+                    <pic:cNvPicPr>
+                      <a:picLocks noChangeAspect="1" noChangeArrowheads="1"/>
+                    </pic:cNvPicPr>
+                  </pic:nvPicPr>
+                  <pic:blipFill>
+                    <a:blip r:embed="rId13" cstate="print">
+                      <a:extLst>
+                        <a:ext uri="{28A0092B-C50C-407E-A947-70E740481C1C}">
+                          <a14:useLocalDpi xmlns:a14="http://schemas.microsoft.com/office/drawing/2010/main" val="0"/>
+                        </a:ext>
+                      </a:extLst>
+                    </a:blip>
+                    <a:srcRect/>
+                    <a:stretch>
+                      <a:fillRect/>
+                    </a:stretch>
+                  </pic:blipFill>
+                  <pic:spPr bwMode="auto">
+                    <a:xfrm>
+                      <a:off x="0" y="0"/>
+                      <a:ext cx="5266690" cy="2962910"/>
+                    </a:xfrm>
+                    <a:prstGeom prst="rect">
+                      <a:avLst/>
+                    </a:prstGeom>
+                    <a:noFill/>
+                    <a:ln>
+                      <a:noFill/>
+                    </a:ln>
+                  </pic:spPr>
+                </pic:pic>
+              </a:graphicData>
+            </a:graphic>
+          </wp:inline>
+        </w:drawing>
+      </w:r>
+    </w:p>
+    <w:p>
+      <w:pPr>
+        <w:pStyle w:val="a5"/>
+        <w:numPr>
+          <w:ilvl w:val="0"/>
+          <w:numId w:val="8"/>
+        </w:numPr>
+        <w:ind w:firstLineChars="0"/>
+        <w:rPr>
+          <w:rFonts w:ascii="微软雅黑" w:eastAsia="微软雅黑" w:hAnsi="微软雅黑"/>
+          <w:color w:val="202020"/>
+          <w:sz w:val="20"/>
+          <w:szCs w:val="20"/>
+          <w:shd w:val="clear" w:color="auto" w:fill="FFFFFF"/>
+        </w:rPr>
+      </w:pPr>
+      <w:r>
+        <w:rPr>
+          <w:rFonts w:ascii="微软雅黑" w:eastAsia="微软雅黑" w:hAnsi="微软雅黑" w:hint="eastAsia"/>
+          <w:color w:val="202020"/>
+          <w:sz w:val="20"/>
+          <w:szCs w:val="20"/>
+          <w:shd w:val="clear" w:color="auto" w:fill="FFFFFF"/>
+        </w:rPr>
+        <w:t>3bit的串行进行全加器：</w:t>
+      </w:r>
+      <w:r>
+        <w:rPr>
+          <w:rFonts w:ascii="微软雅黑" w:eastAsia="微软雅黑" w:hAnsi="微软雅黑" w:hint="eastAsia"/>
+          <w:color w:val="202020"/>
+          <w:sz w:val="20"/>
+          <w:szCs w:val="20"/>
+          <w:shd w:val="clear" w:color="auto" w:fill="FFFFFF"/>
+        </w:rPr>
+        <w:t>8</w:t>
+      </w:r>
+      <w:r>
+        <w:rPr>
+          <w:rFonts w:ascii="微软雅黑" w:eastAsia="微软雅黑" w:hAnsi="微软雅黑"/>
+          <w:color w:val="202020"/>
+          <w:sz w:val="20"/>
+          <w:szCs w:val="20"/>
+          <w:shd w:val="clear" w:color="auto" w:fill="FFFFFF"/>
+        </w:rPr>
+        <w:t>.952ns</w:t>
+      </w:r>
+    </w:p>
+    <w:p>
+      <w:pPr>
+        <w:ind w:left="780"/>
+        <w:rPr>
+          <w:rFonts w:ascii="微软雅黑" w:eastAsia="微软雅黑" w:hAnsi="微软雅黑"/>
+          <w:color w:val="202020"/>
+          <w:sz w:val="20"/>
+          <w:szCs w:val="20"/>
+          <w:shd w:val="clear" w:color="auto" w:fill="FFFFFF"/>
+        </w:rPr>
+      </w:pPr>
+      <w:r>
+        <w:rPr>
+          <w:rFonts w:ascii="微软雅黑" w:eastAsia="微软雅黑" w:hAnsi="微软雅黑" w:hint="eastAsia"/>
+          <w:noProof/>
+          <w:color w:val="202020"/>
+          <w:sz w:val="20"/>
+          <w:szCs w:val="20"/>
+          <w:shd w:val="clear" w:color="auto" w:fill="FFFFFF"/>
+        </w:rPr>
         <w:drawing>
           <wp:inline distT="0" distB="0" distL="0" distR="0" wp14:anchorId="743A5D6B" wp14:editId="5FF46AC8">
             <wp:extent cx="5266690" cy="2962910"/>
@@ -4353,7 +6257,7 @@
                     </pic:cNvPicPr>
                   </pic:nvPicPr>
                   <pic:blipFill>
-                    <a:blip r:embed="rId13" cstate="print">
+                    <a:blip r:embed="rId14" cstate="print">
                       <a:extLst>
                         <a:ext uri="{28A0092B-C50C-407E-A947-70E740481C1C}">
                           <a14:useLocalDpi xmlns:a14="http://schemas.microsoft.com/office/drawing/2010/main" val="0"/>
@@ -6172,6 +8076,41 @@
       <w:szCs w:val="18"/>
     </w:rPr>
   </w:style>
+  <w:style w:type="character" w:styleId="aa">
+    <w:name w:val="Hyperlink"/>
+    <w:basedOn w:val="a0"/>
+    <w:uiPriority w:val="99"/>
+    <w:unhideWhenUsed/>
+    <w:rsid w:val="00E816D2"/>
+    <w:rPr>
+      <w:color w:val="0563C1" w:themeColor="hyperlink"/>
+      <w:u w:val="single"/>
+    </w:rPr>
+  </w:style>
+  <w:style w:type="character" w:styleId="ab">
+    <w:name w:val="Unresolved Mention"/>
+    <w:basedOn w:val="a0"/>
+    <w:uiPriority w:val="99"/>
+    <w:semiHidden/>
+    <w:unhideWhenUsed/>
+    <w:rsid w:val="00E816D2"/>
+    <w:rPr>
+      <w:color w:val="605E5C"/>
+      <w:shd w:val="clear" w:color="auto" w:fill="E1DFDD"/>
+    </w:rPr>
+  </w:style>
+  <w:style w:type="character" w:styleId="ac">
+    <w:name w:val="FollowedHyperlink"/>
+    <w:basedOn w:val="a0"/>
+    <w:uiPriority w:val="99"/>
+    <w:semiHidden/>
+    <w:unhideWhenUsed/>
+    <w:rsid w:val="00E816D2"/>
+    <w:rPr>
+      <w:color w:val="954F72" w:themeColor="followedHyperlink"/>
+      <w:u w:val="single"/>
+    </w:rPr>
+  </w:style>
 </w:styles>
 </file>
 

</xml_diff>